<commit_message>
scheme of db changed entities changed
</commit_message>
<xml_diff>
--- a/misc/Technical Solution Description.docx
+++ b/misc/Technical Solution Description.docx
@@ -364,7 +364,7 @@
                 <w:sz w:val="24"/>
                 <w:szCs w:val="24"/>
               </w:rPr>
-              <w:t>1</w:t>
+              <w:t>2</w:t>
             </w:r>
             <w:r>
               <w:rPr>
@@ -554,7 +554,7 @@
                 <w:sz w:val="24"/>
                 <w:szCs w:val="24"/>
               </w:rPr>
-              <w:t>2</w:t>
+              <w:t>3</w:t>
             </w:r>
             <w:r>
               <w:rPr>
@@ -646,7 +646,7 @@
                 <w:sz w:val="24"/>
                 <w:szCs w:val="24"/>
               </w:rPr>
-              <w:t>4</w:t>
+              <w:t>5</w:t>
             </w:r>
             <w:r>
               <w:rPr>
@@ -723,7 +723,27 @@
           <w:szCs w:val="24"/>
           <w:lang w:val="en-US"/>
         </w:rPr>
-        <w:t>Application “UberBahn” represents an information system of a company, which provides passenger rail transportation.</w:t>
+        <w:t>Application “</w:t>
+      </w:r>
+      <w:proofErr w:type="spellStart"/>
+      <w:r>
+        <w:rPr>
+          <w:rFonts w:asciiTheme="majorBidi" w:hAnsiTheme="majorBidi" w:cstheme="majorBidi"/>
+          <w:sz w:val="24"/>
+          <w:szCs w:val="24"/>
+          <w:lang w:val="en-US"/>
+        </w:rPr>
+        <w:t>UberBahn</w:t>
+      </w:r>
+      <w:proofErr w:type="spellEnd"/>
+      <w:r>
+        <w:rPr>
+          <w:rFonts w:asciiTheme="majorBidi" w:hAnsiTheme="majorBidi" w:cstheme="majorBidi"/>
+          <w:sz w:val="24"/>
+          <w:szCs w:val="24"/>
+          <w:lang w:val="en-US"/>
+        </w:rPr>
+        <w:t>” represents an information system of a company, which provides passenger rail transportation.</w:t>
       </w:r>
       <w:r>
         <w:rPr>
@@ -894,6 +914,7 @@
           <w:szCs w:val="24"/>
         </w:rPr>
       </w:pPr>
+      <w:proofErr w:type="spellStart"/>
       <w:r>
         <w:rPr>
           <w:rFonts w:asciiTheme="majorBidi" w:eastAsia="Times New Roman" w:hAnsiTheme="majorBidi" w:cstheme="majorBidi"/>
@@ -901,7 +922,37 @@
           <w:sz w:val="24"/>
           <w:szCs w:val="24"/>
         </w:rPr>
-        <w:t>MySQL Server 5.7</w:t>
+        <w:t>MySQL</w:t>
+      </w:r>
+      <w:proofErr w:type="spellEnd"/>
+      <w:r>
+        <w:rPr>
+          <w:rFonts w:asciiTheme="majorBidi" w:eastAsia="Times New Roman" w:hAnsiTheme="majorBidi" w:cstheme="majorBidi"/>
+          <w:color w:val="222222"/>
+          <w:sz w:val="24"/>
+          <w:szCs w:val="24"/>
+        </w:rPr>
+        <w:t xml:space="preserve"> </w:t>
+      </w:r>
+      <w:proofErr w:type="spellStart"/>
+      <w:r>
+        <w:rPr>
+          <w:rFonts w:asciiTheme="majorBidi" w:eastAsia="Times New Roman" w:hAnsiTheme="majorBidi" w:cstheme="majorBidi"/>
+          <w:color w:val="222222"/>
+          <w:sz w:val="24"/>
+          <w:szCs w:val="24"/>
+        </w:rPr>
+        <w:t>Server</w:t>
+      </w:r>
+      <w:proofErr w:type="spellEnd"/>
+      <w:r>
+        <w:rPr>
+          <w:rFonts w:asciiTheme="majorBidi" w:eastAsia="Times New Roman" w:hAnsiTheme="majorBidi" w:cstheme="majorBidi"/>
+          <w:color w:val="222222"/>
+          <w:sz w:val="24"/>
+          <w:szCs w:val="24"/>
+        </w:rPr>
+        <w:t xml:space="preserve"> 5.7</w:t>
       </w:r>
     </w:p>
     <w:p>
@@ -934,8 +985,6 @@
         </w:rPr>
         <w:t>n</w:t>
       </w:r>
-      <w:bookmarkStart w:id="2" w:name="_GoBack"/>
-      <w:bookmarkEnd w:id="2"/>
       <w:r>
         <w:rPr>
           <w:rFonts w:asciiTheme="majorBidi" w:hAnsiTheme="majorBidi" w:cstheme="majorBidi"/>
@@ -1043,7 +1092,7 @@
       <w:pPr>
         <w:pStyle w:val="11"/>
       </w:pPr>
-      <w:bookmarkStart w:id="3" w:name="_Toc454324458"/>
+      <w:bookmarkStart w:id="2" w:name="_Toc454324458"/>
       <w:r>
         <w:lastRenderedPageBreak/>
         <w:t>SCHEME O</w:t>
@@ -1054,7 +1103,7 @@
       <w:r>
         <w:t xml:space="preserve"> DATABASE</w:t>
       </w:r>
-      <w:bookmarkEnd w:id="3"/>
+      <w:bookmarkEnd w:id="2"/>
     </w:p>
     <w:p>
       <w:pPr>
@@ -1156,7 +1205,27 @@
           <w:szCs w:val="24"/>
           <w:lang w:val="en-US"/>
         </w:rPr>
-        <w:t>The scheme of database consists of 6 tables: train, route, spot, station, ticket and account.</w:t>
+        <w:t xml:space="preserve">The scheme of database consists of </w:t>
+      </w:r>
+      <w:proofErr w:type="gramStart"/>
+      <w:r>
+        <w:rPr>
+          <w:rFonts w:asciiTheme="majorBidi" w:hAnsiTheme="majorBidi" w:cstheme="majorBidi"/>
+          <w:sz w:val="24"/>
+          <w:szCs w:val="24"/>
+          <w:lang w:val="en-US"/>
+        </w:rPr>
+        <w:t>6</w:t>
+      </w:r>
+      <w:proofErr w:type="gramEnd"/>
+      <w:r>
+        <w:rPr>
+          <w:rFonts w:asciiTheme="majorBidi" w:hAnsiTheme="majorBidi" w:cstheme="majorBidi"/>
+          <w:sz w:val="24"/>
+          <w:szCs w:val="24"/>
+          <w:lang w:val="en-US"/>
+        </w:rPr>
+        <w:t xml:space="preserve"> tables: train, route, spot, station, ticket and account.</w:t>
       </w:r>
     </w:p>
     <w:p>
@@ -1231,7 +1300,107 @@
           <w:szCs w:val="24"/>
           <w:lang w:val="en-US"/>
         </w:rPr>
-        <w:t>Relation between tables route and station Many-To-Many, to resolve this problem table spot is added, which includes routeId and stationId (relation between tables spot and route or spot and station Many-To-One), minutes since departure. Unique constrains are routeId and stationId, routeId and time since departure. Table ticket provides information about train (relation between tables ticket and train Many-To-One), passenger first name, last name, date of birth (unique constraint), stations of departure and arrival (relation between tables ticket and station Many-To-One), date and time of purchase and account (relation between tables ticket and account Many-To-One).</w:t>
+        <w:t xml:space="preserve">Relation between tables route and station Many-To-Many, to resolve this problem table spot is added, which includes </w:t>
+      </w:r>
+      <w:proofErr w:type="spellStart"/>
+      <w:r>
+        <w:rPr>
+          <w:rFonts w:asciiTheme="majorBidi" w:hAnsiTheme="majorBidi" w:cstheme="majorBidi"/>
+          <w:sz w:val="24"/>
+          <w:szCs w:val="24"/>
+          <w:lang w:val="en-US"/>
+        </w:rPr>
+        <w:t>routeId</w:t>
+      </w:r>
+      <w:proofErr w:type="spellEnd"/>
+      <w:r>
+        <w:rPr>
+          <w:rFonts w:asciiTheme="majorBidi" w:hAnsiTheme="majorBidi" w:cstheme="majorBidi"/>
+          <w:sz w:val="24"/>
+          <w:szCs w:val="24"/>
+          <w:lang w:val="en-US"/>
+        </w:rPr>
+        <w:t xml:space="preserve"> and </w:t>
+      </w:r>
+      <w:proofErr w:type="spellStart"/>
+      <w:r>
+        <w:rPr>
+          <w:rFonts w:asciiTheme="majorBidi" w:hAnsiTheme="majorBidi" w:cstheme="majorBidi"/>
+          <w:sz w:val="24"/>
+          <w:szCs w:val="24"/>
+          <w:lang w:val="en-US"/>
+        </w:rPr>
+        <w:t>stationId</w:t>
+      </w:r>
+      <w:proofErr w:type="spellEnd"/>
+      <w:r>
+        <w:rPr>
+          <w:rFonts w:asciiTheme="majorBidi" w:hAnsiTheme="majorBidi" w:cstheme="majorBidi"/>
+          <w:sz w:val="24"/>
+          <w:szCs w:val="24"/>
+          <w:lang w:val="en-US"/>
+        </w:rPr>
+        <w:t xml:space="preserve"> (relation between tables spot and route or spot and station Many-To-One), minutes since departure. Unique constrains are </w:t>
+      </w:r>
+      <w:proofErr w:type="spellStart"/>
+      <w:r>
+        <w:rPr>
+          <w:rFonts w:asciiTheme="majorBidi" w:hAnsiTheme="majorBidi" w:cstheme="majorBidi"/>
+          <w:sz w:val="24"/>
+          <w:szCs w:val="24"/>
+          <w:lang w:val="en-US"/>
+        </w:rPr>
+        <w:t>routeId</w:t>
+      </w:r>
+      <w:proofErr w:type="spellEnd"/>
+      <w:r>
+        <w:rPr>
+          <w:rFonts w:asciiTheme="majorBidi" w:hAnsiTheme="majorBidi" w:cstheme="majorBidi"/>
+          <w:sz w:val="24"/>
+          <w:szCs w:val="24"/>
+          <w:lang w:val="en-US"/>
+        </w:rPr>
+        <w:t xml:space="preserve"> and </w:t>
+      </w:r>
+      <w:proofErr w:type="spellStart"/>
+      <w:r>
+        <w:rPr>
+          <w:rFonts w:asciiTheme="majorBidi" w:hAnsiTheme="majorBidi" w:cstheme="majorBidi"/>
+          <w:sz w:val="24"/>
+          <w:szCs w:val="24"/>
+          <w:lang w:val="en-US"/>
+        </w:rPr>
+        <w:t>stationId</w:t>
+      </w:r>
+      <w:proofErr w:type="spellEnd"/>
+      <w:r>
+        <w:rPr>
+          <w:rFonts w:asciiTheme="majorBidi" w:hAnsiTheme="majorBidi" w:cstheme="majorBidi"/>
+          <w:sz w:val="24"/>
+          <w:szCs w:val="24"/>
+          <w:lang w:val="en-US"/>
+        </w:rPr>
+        <w:t xml:space="preserve">, </w:t>
+      </w:r>
+      <w:proofErr w:type="spellStart"/>
+      <w:r>
+        <w:rPr>
+          <w:rFonts w:asciiTheme="majorBidi" w:hAnsiTheme="majorBidi" w:cstheme="majorBidi"/>
+          <w:sz w:val="24"/>
+          <w:szCs w:val="24"/>
+          <w:lang w:val="en-US"/>
+        </w:rPr>
+        <w:t>routeId</w:t>
+      </w:r>
+      <w:proofErr w:type="spellEnd"/>
+      <w:r>
+        <w:rPr>
+          <w:rFonts w:asciiTheme="majorBidi" w:hAnsiTheme="majorBidi" w:cstheme="majorBidi"/>
+          <w:sz w:val="24"/>
+          <w:szCs w:val="24"/>
+          <w:lang w:val="en-US"/>
+        </w:rPr>
+        <w:t xml:space="preserve"> and time since departure. Table ticket provides information about train (relation between tables ticket and train Many-To-One), passenger first name, last name, date of birth (unique constraint), stations of departure and arrival (relation between tables ticket and station Many-To-One), date and time of purchase and account (relation between tables ticket and account Many-To-One).</w:t>
       </w:r>
     </w:p>
     <w:p>
@@ -1262,11 +1431,11 @@
       <w:pPr>
         <w:pStyle w:val="11"/>
       </w:pPr>
-      <w:bookmarkStart w:id="4" w:name="_Toc454324459"/>
+      <w:bookmarkStart w:id="3" w:name="_Toc454324459"/>
       <w:r>
         <w:t>MODULES OF THE APPLICATION</w:t>
       </w:r>
-      <w:bookmarkEnd w:id="4"/>
+      <w:bookmarkEnd w:id="3"/>
       <w:r>
         <w:t xml:space="preserve"> </w:t>
       </w:r>
@@ -1328,7 +1497,7 @@
         </w:rPr>
         <w:t>.</w:t>
       </w:r>
-      <w:bookmarkStart w:id="5" w:name="_Toc454324460"/>
+      <w:bookmarkStart w:id="4" w:name="_Toc454324460"/>
     </w:p>
     <w:p>
       <w:pPr>
@@ -1357,7 +1526,7 @@
         <w:lastRenderedPageBreak/>
         <w:t>FUNCTIONALITY</w:t>
       </w:r>
-      <w:bookmarkEnd w:id="5"/>
+      <w:bookmarkEnd w:id="4"/>
       <w:r>
         <w:t xml:space="preserve"> </w:t>
       </w:r>
@@ -1649,8 +1818,19 @@
           <w:szCs w:val="24"/>
           <w:lang w:val="en-US"/>
         </w:rPr>
-        <w:t xml:space="preserve"> in specified period of time</w:t>
-      </w:r>
+        <w:t xml:space="preserve"> in specified </w:t>
+      </w:r>
+      <w:proofErr w:type="gramStart"/>
+      <w:r>
+        <w:rPr>
+          <w:rFonts w:asciiTheme="majorBidi" w:hAnsiTheme="majorBidi" w:cstheme="majorBidi"/>
+          <w:sz w:val="24"/>
+          <w:szCs w:val="24"/>
+          <w:lang w:val="en-US"/>
+        </w:rPr>
+        <w:t>period of time</w:t>
+      </w:r>
+      <w:proofErr w:type="gramEnd"/>
       <w:r>
         <w:rPr>
           <w:rFonts w:asciiTheme="majorBidi" w:hAnsiTheme="majorBidi" w:cstheme="majorBidi"/>
@@ -1688,7 +1868,6 @@
         <w:jc w:val="both"/>
         <w:rPr>
           <w:rFonts w:asciiTheme="majorBidi" w:hAnsiTheme="majorBidi" w:cstheme="majorBidi"/>
-          <w:lang w:val="en-US"/>
         </w:rPr>
       </w:pPr>
       <w:r>
@@ -1745,6 +1924,8 @@
           </wp:inline>
         </w:drawing>
       </w:r>
+      <w:bookmarkStart w:id="5" w:name="_GoBack"/>
+      <w:bookmarkEnd w:id="5"/>
     </w:p>
     <w:p>
       <w:pPr>
@@ -1788,14 +1969,25 @@
         </w:rPr>
         <w:t xml:space="preserve"> </w:t>
       </w:r>
-      <w:r>
-        <w:rPr>
-          <w:rFonts w:asciiTheme="majorBidi" w:hAnsiTheme="majorBidi" w:cstheme="majorBidi"/>
-          <w:sz w:val="24"/>
-          <w:szCs w:val="24"/>
-          <w:lang w:val="en-US"/>
-        </w:rPr>
-        <w:t xml:space="preserve">to choose train and follow the link in order to buy ticket. </w:t>
+      <w:proofErr w:type="gramStart"/>
+      <w:r>
+        <w:rPr>
+          <w:rFonts w:asciiTheme="majorBidi" w:hAnsiTheme="majorBidi" w:cstheme="majorBidi"/>
+          <w:sz w:val="24"/>
+          <w:szCs w:val="24"/>
+          <w:lang w:val="en-US"/>
+        </w:rPr>
+        <w:t>to choose train and follow</w:t>
+      </w:r>
+      <w:proofErr w:type="gramEnd"/>
+      <w:r>
+        <w:rPr>
+          <w:rFonts w:asciiTheme="majorBidi" w:hAnsiTheme="majorBidi" w:cstheme="majorBidi"/>
+          <w:sz w:val="24"/>
+          <w:szCs w:val="24"/>
+          <w:lang w:val="en-US"/>
+        </w:rPr>
+        <w:t xml:space="preserve"> the link in order to buy ticket. </w:t>
       </w:r>
     </w:p>
     <w:p>
@@ -1930,7 +2122,27 @@
           <w:szCs w:val="24"/>
           <w:lang w:val="en-US"/>
         </w:rPr>
-        <w:t>enter period of time and find trains passing the station.</w:t>
+        <w:t xml:space="preserve">enter </w:t>
+      </w:r>
+      <w:proofErr w:type="gramStart"/>
+      <w:r>
+        <w:rPr>
+          <w:rFonts w:asciiTheme="majorBidi" w:hAnsiTheme="majorBidi" w:cstheme="majorBidi"/>
+          <w:sz w:val="24"/>
+          <w:szCs w:val="24"/>
+          <w:lang w:val="en-US"/>
+        </w:rPr>
+        <w:t>period of time</w:t>
+      </w:r>
+      <w:proofErr w:type="gramEnd"/>
+      <w:r>
+        <w:rPr>
+          <w:rFonts w:asciiTheme="majorBidi" w:hAnsiTheme="majorBidi" w:cstheme="majorBidi"/>
+          <w:sz w:val="24"/>
+          <w:szCs w:val="24"/>
+          <w:lang w:val="en-US"/>
+        </w:rPr>
+        <w:t xml:space="preserve"> and find trains passing the station.</w:t>
       </w:r>
     </w:p>
     <w:p>
@@ -2025,7 +2237,27 @@
           <w:szCs w:val="24"/>
           <w:lang w:val="en-US"/>
         </w:rPr>
-        <w:t xml:space="preserve">Application also provides them with information about trains, following each route. After choosing train employees have an </w:t>
+        <w:t xml:space="preserve">Application also provides them with information about trains, following each route. After choosing </w:t>
+      </w:r>
+      <w:proofErr w:type="gramStart"/>
+      <w:r>
+        <w:rPr>
+          <w:rFonts w:asciiTheme="majorBidi" w:hAnsiTheme="majorBidi" w:cstheme="majorBidi"/>
+          <w:sz w:val="24"/>
+          <w:szCs w:val="24"/>
+          <w:lang w:val="en-US"/>
+        </w:rPr>
+        <w:t>train</w:t>
+      </w:r>
+      <w:proofErr w:type="gramEnd"/>
+      <w:r>
+        <w:rPr>
+          <w:rFonts w:asciiTheme="majorBidi" w:hAnsiTheme="majorBidi" w:cstheme="majorBidi"/>
+          <w:sz w:val="24"/>
+          <w:szCs w:val="24"/>
+          <w:lang w:val="en-US"/>
+        </w:rPr>
+        <w:t xml:space="preserve"> employees have an </w:t>
       </w:r>
       <w:r>
         <w:rPr>
@@ -2310,6 +2542,7 @@
         </w:rPr>
         <w:t xml:space="preserve">- </w:t>
       </w:r>
+      <w:proofErr w:type="spellStart"/>
       <w:r>
         <w:rPr>
           <w:rFonts w:asciiTheme="majorBidi" w:hAnsiTheme="majorBidi" w:cstheme="majorBidi"/>
@@ -2318,8 +2551,31 @@
           <w:szCs w:val="24"/>
           <w:shd w:val="clear" w:color="auto" w:fill="FFFFFF"/>
         </w:rPr>
-        <w:t>Dependency Injection</w:t>
-      </w:r>
+        <w:t>Dependency</w:t>
+      </w:r>
+      <w:proofErr w:type="spellEnd"/>
+      <w:r>
+        <w:rPr>
+          <w:rFonts w:asciiTheme="majorBidi" w:hAnsiTheme="majorBidi" w:cstheme="majorBidi"/>
+          <w:color w:val="222222"/>
+          <w:sz w:val="24"/>
+          <w:szCs w:val="24"/>
+          <w:shd w:val="clear" w:color="auto" w:fill="FFFFFF"/>
+        </w:rPr>
+        <w:t xml:space="preserve"> </w:t>
+      </w:r>
+      <w:proofErr w:type="spellStart"/>
+      <w:r>
+        <w:rPr>
+          <w:rFonts w:asciiTheme="majorBidi" w:hAnsiTheme="majorBidi" w:cstheme="majorBidi"/>
+          <w:color w:val="222222"/>
+          <w:sz w:val="24"/>
+          <w:szCs w:val="24"/>
+          <w:shd w:val="clear" w:color="auto" w:fill="FFFFFF"/>
+        </w:rPr>
+        <w:t>Injection</w:t>
+      </w:r>
+      <w:proofErr w:type="spellEnd"/>
       <w:r>
         <w:rPr>
           <w:rFonts w:asciiTheme="majorBidi" w:hAnsiTheme="majorBidi" w:cstheme="majorBidi"/>
@@ -3477,7 +3733,7 @@
 </file>
 
 <file path=customXml/itemProps1.xml><?xml version="1.0" encoding="utf-8"?>
-<ds:datastoreItem xmlns:ds="http://schemas.openxmlformats.org/officeDocument/2006/customXml" ds:itemID="{AD3364B8-1D00-4331-BFD4-49B1661DB583}">
+<ds:datastoreItem xmlns:ds="http://schemas.openxmlformats.org/officeDocument/2006/customXml" ds:itemID="{2DFC30BF-402C-468D-89F8-2E01338D7D7F}">
   <ds:schemaRefs>
     <ds:schemaRef ds:uri="http://schemas.openxmlformats.org/officeDocument/2006/bibliography"/>
   </ds:schemaRefs>

</xml_diff>

<commit_message>
get list of trains fixed
</commit_message>
<xml_diff>
--- a/misc/Technical Solution Description.docx
+++ b/misc/Technical Solution Description.docx
@@ -1924,8 +1924,6 @@
           </wp:inline>
         </w:drawing>
       </w:r>
-      <w:bookmarkStart w:id="5" w:name="_GoBack"/>
-      <w:bookmarkEnd w:id="5"/>
     </w:p>
     <w:p>
       <w:pPr>
@@ -2373,7 +2371,7 @@
       <w:pPr>
         <w:pStyle w:val="11"/>
       </w:pPr>
-      <w:bookmarkStart w:id="6" w:name="_Toc454324461"/>
+      <w:bookmarkStart w:id="5" w:name="_Toc454324461"/>
     </w:p>
     <w:p>
       <w:pPr>
@@ -2382,277 +2380,279 @@
       <w:r>
         <w:t>IMPROVEMENT IN THE NEXT RELEASES</w:t>
       </w:r>
+      <w:bookmarkEnd w:id="5"/>
+    </w:p>
+    <w:p>
+      <w:pPr>
+        <w:spacing w:after="0" w:line="240" w:lineRule="auto"/>
+        <w:jc w:val="both"/>
+        <w:rPr>
+          <w:rFonts w:asciiTheme="majorBidi" w:hAnsiTheme="majorBidi" w:cstheme="majorBidi"/>
+          <w:sz w:val="24"/>
+          <w:szCs w:val="24"/>
+          <w:lang w:val="en-US"/>
+        </w:rPr>
+      </w:pPr>
+      <w:r>
+        <w:rPr>
+          <w:rFonts w:asciiTheme="majorBidi" w:hAnsiTheme="majorBidi" w:cstheme="majorBidi"/>
+          <w:sz w:val="24"/>
+          <w:szCs w:val="24"/>
+          <w:lang w:val="en-US"/>
+        </w:rPr>
+        <w:t>- Changing scheme of database in order to optimize queries</w:t>
+      </w:r>
+    </w:p>
+    <w:p>
+      <w:pPr>
+        <w:spacing w:after="0" w:line="240" w:lineRule="auto"/>
+        <w:jc w:val="both"/>
+        <w:rPr>
+          <w:rFonts w:asciiTheme="majorBidi" w:hAnsiTheme="majorBidi" w:cstheme="majorBidi"/>
+          <w:sz w:val="24"/>
+          <w:szCs w:val="24"/>
+        </w:rPr>
+      </w:pPr>
+      <w:r>
+        <w:rPr>
+          <w:rFonts w:asciiTheme="majorBidi" w:hAnsiTheme="majorBidi" w:cstheme="majorBidi"/>
+          <w:sz w:val="24"/>
+          <w:szCs w:val="24"/>
+        </w:rPr>
+        <w:t xml:space="preserve">- </w:t>
+      </w:r>
+      <w:r>
+        <w:rPr>
+          <w:rFonts w:asciiTheme="majorBidi" w:hAnsiTheme="majorBidi" w:cstheme="majorBidi"/>
+          <w:sz w:val="24"/>
+          <w:szCs w:val="24"/>
+          <w:lang w:val="en-US"/>
+        </w:rPr>
+        <w:t>Adding time-zones</w:t>
+      </w:r>
+    </w:p>
+    <w:p>
+      <w:pPr>
+        <w:spacing w:after="0" w:line="240" w:lineRule="auto"/>
+        <w:jc w:val="both"/>
+        <w:rPr>
+          <w:rFonts w:asciiTheme="majorBidi" w:hAnsiTheme="majorBidi" w:cstheme="majorBidi"/>
+          <w:sz w:val="24"/>
+          <w:szCs w:val="24"/>
+          <w:lang w:val="en-US"/>
+        </w:rPr>
+      </w:pPr>
+      <w:r>
+        <w:rPr>
+          <w:rFonts w:asciiTheme="majorBidi" w:hAnsiTheme="majorBidi" w:cstheme="majorBidi"/>
+          <w:sz w:val="24"/>
+          <w:szCs w:val="24"/>
+          <w:lang w:val="en-US"/>
+        </w:rPr>
+        <w:t>-</w:t>
+      </w:r>
+      <w:r>
+        <w:rPr>
+          <w:rFonts w:asciiTheme="majorBidi" w:hAnsiTheme="majorBidi" w:cstheme="majorBidi"/>
+          <w:sz w:val="24"/>
+          <w:szCs w:val="24"/>
+        </w:rPr>
+        <w:t xml:space="preserve"> </w:t>
+      </w:r>
+      <w:r>
+        <w:rPr>
+          <w:rFonts w:asciiTheme="majorBidi" w:hAnsiTheme="majorBidi" w:cstheme="majorBidi"/>
+          <w:sz w:val="24"/>
+          <w:szCs w:val="24"/>
+          <w:lang w:val="en-US"/>
+        </w:rPr>
+        <w:t>Exception handling and logging</w:t>
+      </w:r>
+    </w:p>
+    <w:p>
+      <w:pPr>
+        <w:spacing w:after="0" w:line="240" w:lineRule="auto"/>
+        <w:jc w:val="both"/>
+        <w:rPr>
+          <w:rFonts w:asciiTheme="majorBidi" w:hAnsiTheme="majorBidi" w:cstheme="majorBidi"/>
+          <w:sz w:val="24"/>
+          <w:szCs w:val="24"/>
+          <w:lang w:val="en-US"/>
+        </w:rPr>
+      </w:pPr>
+      <w:r>
+        <w:rPr>
+          <w:rFonts w:asciiTheme="majorBidi" w:hAnsiTheme="majorBidi" w:cstheme="majorBidi"/>
+          <w:sz w:val="24"/>
+          <w:szCs w:val="24"/>
+          <w:lang w:val="en-US"/>
+        </w:rPr>
+        <w:t>- Unit-test</w:t>
+      </w:r>
+      <w:r>
+        <w:rPr>
+          <w:rFonts w:asciiTheme="majorBidi" w:hAnsiTheme="majorBidi" w:cstheme="majorBidi"/>
+          <w:sz w:val="24"/>
+          <w:szCs w:val="24"/>
+          <w:lang w:val="en-US"/>
+        </w:rPr>
+        <w:t>s</w:t>
+      </w:r>
+    </w:p>
+    <w:p>
+      <w:pPr>
+        <w:spacing w:after="0" w:line="240" w:lineRule="auto"/>
+        <w:jc w:val="both"/>
+        <w:rPr>
+          <w:rFonts w:asciiTheme="majorBidi" w:hAnsiTheme="majorBidi" w:cstheme="majorBidi"/>
+          <w:sz w:val="24"/>
+          <w:szCs w:val="24"/>
+          <w:lang w:val="en-US"/>
+        </w:rPr>
+      </w:pPr>
+      <w:r>
+        <w:rPr>
+          <w:rFonts w:asciiTheme="majorBidi" w:hAnsiTheme="majorBidi" w:cstheme="majorBidi"/>
+          <w:sz w:val="24"/>
+          <w:szCs w:val="24"/>
+          <w:lang w:val="en-US"/>
+        </w:rPr>
+        <w:t>- UI for different types of users</w:t>
+      </w:r>
+    </w:p>
+    <w:p>
+      <w:pPr>
+        <w:spacing w:after="0" w:line="240" w:lineRule="auto"/>
+        <w:jc w:val="both"/>
+        <w:rPr>
+          <w:rFonts w:asciiTheme="majorBidi" w:hAnsiTheme="majorBidi" w:cstheme="majorBidi"/>
+          <w:sz w:val="24"/>
+          <w:szCs w:val="24"/>
+          <w:lang w:val="en-US"/>
+        </w:rPr>
+      </w:pPr>
+      <w:r>
+        <w:rPr>
+          <w:rFonts w:asciiTheme="majorBidi" w:hAnsiTheme="majorBidi" w:cstheme="majorBidi"/>
+          <w:sz w:val="24"/>
+          <w:szCs w:val="24"/>
+          <w:lang w:val="en-US"/>
+        </w:rPr>
+        <w:t xml:space="preserve">- </w:t>
+      </w:r>
+      <w:proofErr w:type="spellStart"/>
+      <w:r>
+        <w:rPr>
+          <w:rFonts w:asciiTheme="majorBidi" w:hAnsiTheme="majorBidi" w:cstheme="majorBidi"/>
+          <w:color w:val="222222"/>
+          <w:sz w:val="24"/>
+          <w:szCs w:val="24"/>
+          <w:shd w:val="clear" w:color="auto" w:fill="FFFFFF"/>
+        </w:rPr>
+        <w:t>Dependency</w:t>
+      </w:r>
+      <w:proofErr w:type="spellEnd"/>
+      <w:r>
+        <w:rPr>
+          <w:rFonts w:asciiTheme="majorBidi" w:hAnsiTheme="majorBidi" w:cstheme="majorBidi"/>
+          <w:color w:val="222222"/>
+          <w:sz w:val="24"/>
+          <w:szCs w:val="24"/>
+          <w:shd w:val="clear" w:color="auto" w:fill="FFFFFF"/>
+        </w:rPr>
+        <w:t xml:space="preserve"> </w:t>
+      </w:r>
+      <w:proofErr w:type="spellStart"/>
+      <w:r>
+        <w:rPr>
+          <w:rFonts w:asciiTheme="majorBidi" w:hAnsiTheme="majorBidi" w:cstheme="majorBidi"/>
+          <w:color w:val="222222"/>
+          <w:sz w:val="24"/>
+          <w:szCs w:val="24"/>
+          <w:shd w:val="clear" w:color="auto" w:fill="FFFFFF"/>
+        </w:rPr>
+        <w:t>Injection</w:t>
+      </w:r>
+      <w:proofErr w:type="spellEnd"/>
+      <w:r>
+        <w:rPr>
+          <w:rFonts w:asciiTheme="majorBidi" w:hAnsiTheme="majorBidi" w:cstheme="majorBidi"/>
+          <w:color w:val="222222"/>
+          <w:sz w:val="24"/>
+          <w:szCs w:val="24"/>
+          <w:shd w:val="clear" w:color="auto" w:fill="FFFFFF"/>
+          <w:lang w:val="en-US"/>
+        </w:rPr>
+        <w:t xml:space="preserve"> pattern</w:t>
+      </w:r>
+    </w:p>
+    <w:p>
+      <w:pPr>
+        <w:spacing w:after="0" w:line="240" w:lineRule="auto"/>
+        <w:jc w:val="both"/>
+        <w:rPr>
+          <w:rFonts w:asciiTheme="majorBidi" w:hAnsiTheme="majorBidi" w:cstheme="majorBidi"/>
+          <w:lang w:val="en-US"/>
+        </w:rPr>
+      </w:pPr>
+    </w:p>
+    <w:p>
+      <w:pPr>
+        <w:spacing w:after="0" w:line="240" w:lineRule="auto"/>
+        <w:jc w:val="both"/>
+        <w:rPr>
+          <w:rFonts w:asciiTheme="majorBidi" w:hAnsiTheme="majorBidi" w:cstheme="majorBidi"/>
+          <w:lang w:val="en-US"/>
+        </w:rPr>
+      </w:pPr>
+      <w:r>
+        <w:rPr>
+          <w:rFonts w:asciiTheme="majorBidi" w:hAnsiTheme="majorBidi" w:cstheme="majorBidi"/>
+          <w:lang w:val="en-US"/>
+        </w:rPr>
+        <w:t xml:space="preserve"> </w:t>
+      </w:r>
+    </w:p>
+    <w:p>
+      <w:pPr>
+        <w:spacing w:after="0" w:line="240" w:lineRule="auto"/>
+        <w:jc w:val="both"/>
+        <w:rPr>
+          <w:rFonts w:asciiTheme="majorBidi" w:hAnsiTheme="majorBidi" w:cstheme="majorBidi"/>
+          <w:lang w:val="en-US"/>
+        </w:rPr>
+      </w:pPr>
+    </w:p>
+    <w:p>
+      <w:pPr>
+        <w:spacing w:after="0" w:line="240" w:lineRule="auto"/>
+        <w:jc w:val="both"/>
+        <w:rPr>
+          <w:rFonts w:asciiTheme="majorBidi" w:hAnsiTheme="majorBidi" w:cstheme="majorBidi"/>
+          <w:lang w:val="en-US"/>
+        </w:rPr>
+      </w:pPr>
+    </w:p>
+    <w:p>
+      <w:pPr>
+        <w:spacing w:after="0" w:line="240" w:lineRule="auto"/>
+        <w:jc w:val="both"/>
+        <w:rPr>
+          <w:rFonts w:asciiTheme="majorBidi" w:hAnsiTheme="majorBidi" w:cstheme="majorBidi"/>
+          <w:lang w:val="en-US"/>
+        </w:rPr>
+      </w:pPr>
+    </w:p>
+    <w:p>
+      <w:pPr>
+        <w:spacing w:after="0" w:line="240" w:lineRule="auto"/>
+        <w:jc w:val="both"/>
+        <w:rPr>
+          <w:rFonts w:asciiTheme="majorBidi" w:hAnsiTheme="majorBidi" w:cstheme="majorBidi"/>
+        </w:rPr>
+      </w:pPr>
+      <w:bookmarkStart w:id="6" w:name="_GoBack"/>
       <w:bookmarkEnd w:id="6"/>
-    </w:p>
-    <w:p>
-      <w:pPr>
-        <w:spacing w:after="0" w:line="240" w:lineRule="auto"/>
-        <w:jc w:val="both"/>
-        <w:rPr>
-          <w:rFonts w:asciiTheme="majorBidi" w:hAnsiTheme="majorBidi" w:cstheme="majorBidi"/>
-          <w:sz w:val="24"/>
-          <w:szCs w:val="24"/>
-          <w:lang w:val="en-US"/>
-        </w:rPr>
-      </w:pPr>
-      <w:r>
-        <w:rPr>
-          <w:rFonts w:asciiTheme="majorBidi" w:hAnsiTheme="majorBidi" w:cstheme="majorBidi"/>
-          <w:sz w:val="24"/>
-          <w:szCs w:val="24"/>
-          <w:lang w:val="en-US"/>
-        </w:rPr>
-        <w:t>- Changing scheme of database in order to optimize queries</w:t>
-      </w:r>
-    </w:p>
-    <w:p>
-      <w:pPr>
-        <w:spacing w:after="0" w:line="240" w:lineRule="auto"/>
-        <w:jc w:val="both"/>
-        <w:rPr>
-          <w:rFonts w:asciiTheme="majorBidi" w:hAnsiTheme="majorBidi" w:cstheme="majorBidi"/>
-          <w:sz w:val="24"/>
-          <w:szCs w:val="24"/>
-        </w:rPr>
-      </w:pPr>
-      <w:r>
-        <w:rPr>
-          <w:rFonts w:asciiTheme="majorBidi" w:hAnsiTheme="majorBidi" w:cstheme="majorBidi"/>
-          <w:sz w:val="24"/>
-          <w:szCs w:val="24"/>
-        </w:rPr>
-        <w:t xml:space="preserve">- </w:t>
-      </w:r>
-      <w:r>
-        <w:rPr>
-          <w:rFonts w:asciiTheme="majorBidi" w:hAnsiTheme="majorBidi" w:cstheme="majorBidi"/>
-          <w:sz w:val="24"/>
-          <w:szCs w:val="24"/>
-          <w:lang w:val="en-US"/>
-        </w:rPr>
-        <w:t>Adding time-zones</w:t>
-      </w:r>
-    </w:p>
-    <w:p>
-      <w:pPr>
-        <w:spacing w:after="0" w:line="240" w:lineRule="auto"/>
-        <w:jc w:val="both"/>
-        <w:rPr>
-          <w:rFonts w:asciiTheme="majorBidi" w:hAnsiTheme="majorBidi" w:cstheme="majorBidi"/>
-          <w:sz w:val="24"/>
-          <w:szCs w:val="24"/>
-          <w:lang w:val="en-US"/>
-        </w:rPr>
-      </w:pPr>
-      <w:r>
-        <w:rPr>
-          <w:rFonts w:asciiTheme="majorBidi" w:hAnsiTheme="majorBidi" w:cstheme="majorBidi"/>
-          <w:sz w:val="24"/>
-          <w:szCs w:val="24"/>
-          <w:lang w:val="en-US"/>
-        </w:rPr>
-        <w:t>-</w:t>
-      </w:r>
-      <w:r>
-        <w:rPr>
-          <w:rFonts w:asciiTheme="majorBidi" w:hAnsiTheme="majorBidi" w:cstheme="majorBidi"/>
-          <w:sz w:val="24"/>
-          <w:szCs w:val="24"/>
-        </w:rPr>
-        <w:t xml:space="preserve"> </w:t>
-      </w:r>
-      <w:r>
-        <w:rPr>
-          <w:rFonts w:asciiTheme="majorBidi" w:hAnsiTheme="majorBidi" w:cstheme="majorBidi"/>
-          <w:sz w:val="24"/>
-          <w:szCs w:val="24"/>
-          <w:lang w:val="en-US"/>
-        </w:rPr>
-        <w:t>Exception handling and logging</w:t>
-      </w:r>
-    </w:p>
-    <w:p>
-      <w:pPr>
-        <w:spacing w:after="0" w:line="240" w:lineRule="auto"/>
-        <w:jc w:val="both"/>
-        <w:rPr>
-          <w:rFonts w:asciiTheme="majorBidi" w:hAnsiTheme="majorBidi" w:cstheme="majorBidi"/>
-          <w:sz w:val="24"/>
-          <w:szCs w:val="24"/>
-          <w:lang w:val="en-US"/>
-        </w:rPr>
-      </w:pPr>
-      <w:r>
-        <w:rPr>
-          <w:rFonts w:asciiTheme="majorBidi" w:hAnsiTheme="majorBidi" w:cstheme="majorBidi"/>
-          <w:sz w:val="24"/>
-          <w:szCs w:val="24"/>
-          <w:lang w:val="en-US"/>
-        </w:rPr>
-        <w:t>- Unit-test</w:t>
-      </w:r>
-      <w:r>
-        <w:rPr>
-          <w:rFonts w:asciiTheme="majorBidi" w:hAnsiTheme="majorBidi" w:cstheme="majorBidi"/>
-          <w:sz w:val="24"/>
-          <w:szCs w:val="24"/>
-          <w:lang w:val="en-US"/>
-        </w:rPr>
-        <w:t>s</w:t>
-      </w:r>
-    </w:p>
-    <w:p>
-      <w:pPr>
-        <w:spacing w:after="0" w:line="240" w:lineRule="auto"/>
-        <w:jc w:val="both"/>
-        <w:rPr>
-          <w:rFonts w:asciiTheme="majorBidi" w:hAnsiTheme="majorBidi" w:cstheme="majorBidi"/>
-          <w:sz w:val="24"/>
-          <w:szCs w:val="24"/>
-          <w:lang w:val="en-US"/>
-        </w:rPr>
-      </w:pPr>
-      <w:r>
-        <w:rPr>
-          <w:rFonts w:asciiTheme="majorBidi" w:hAnsiTheme="majorBidi" w:cstheme="majorBidi"/>
-          <w:sz w:val="24"/>
-          <w:szCs w:val="24"/>
-          <w:lang w:val="en-US"/>
-        </w:rPr>
-        <w:t>- UI for different types of users</w:t>
-      </w:r>
-    </w:p>
-    <w:p>
-      <w:pPr>
-        <w:spacing w:after="0" w:line="240" w:lineRule="auto"/>
-        <w:jc w:val="both"/>
-        <w:rPr>
-          <w:rFonts w:asciiTheme="majorBidi" w:hAnsiTheme="majorBidi" w:cstheme="majorBidi"/>
-          <w:sz w:val="24"/>
-          <w:szCs w:val="24"/>
-          <w:lang w:val="en-US"/>
-        </w:rPr>
-      </w:pPr>
-      <w:r>
-        <w:rPr>
-          <w:rFonts w:asciiTheme="majorBidi" w:hAnsiTheme="majorBidi" w:cstheme="majorBidi"/>
-          <w:sz w:val="24"/>
-          <w:szCs w:val="24"/>
-          <w:lang w:val="en-US"/>
-        </w:rPr>
-        <w:t xml:space="preserve">- </w:t>
-      </w:r>
-      <w:proofErr w:type="spellStart"/>
-      <w:r>
-        <w:rPr>
-          <w:rFonts w:asciiTheme="majorBidi" w:hAnsiTheme="majorBidi" w:cstheme="majorBidi"/>
-          <w:color w:val="222222"/>
-          <w:sz w:val="24"/>
-          <w:szCs w:val="24"/>
-          <w:shd w:val="clear" w:color="auto" w:fill="FFFFFF"/>
-        </w:rPr>
-        <w:t>Dependency</w:t>
-      </w:r>
-      <w:proofErr w:type="spellEnd"/>
-      <w:r>
-        <w:rPr>
-          <w:rFonts w:asciiTheme="majorBidi" w:hAnsiTheme="majorBidi" w:cstheme="majorBidi"/>
-          <w:color w:val="222222"/>
-          <w:sz w:val="24"/>
-          <w:szCs w:val="24"/>
-          <w:shd w:val="clear" w:color="auto" w:fill="FFFFFF"/>
-        </w:rPr>
-        <w:t xml:space="preserve"> </w:t>
-      </w:r>
-      <w:proofErr w:type="spellStart"/>
-      <w:r>
-        <w:rPr>
-          <w:rFonts w:asciiTheme="majorBidi" w:hAnsiTheme="majorBidi" w:cstheme="majorBidi"/>
-          <w:color w:val="222222"/>
-          <w:sz w:val="24"/>
-          <w:szCs w:val="24"/>
-          <w:shd w:val="clear" w:color="auto" w:fill="FFFFFF"/>
-        </w:rPr>
-        <w:t>Injection</w:t>
-      </w:r>
-      <w:proofErr w:type="spellEnd"/>
-      <w:r>
-        <w:rPr>
-          <w:rFonts w:asciiTheme="majorBidi" w:hAnsiTheme="majorBidi" w:cstheme="majorBidi"/>
-          <w:color w:val="222222"/>
-          <w:sz w:val="24"/>
-          <w:szCs w:val="24"/>
-          <w:shd w:val="clear" w:color="auto" w:fill="FFFFFF"/>
-          <w:lang w:val="en-US"/>
-        </w:rPr>
-        <w:t xml:space="preserve"> pattern</w:t>
-      </w:r>
-    </w:p>
-    <w:p>
-      <w:pPr>
-        <w:spacing w:after="0" w:line="240" w:lineRule="auto"/>
-        <w:jc w:val="both"/>
-        <w:rPr>
-          <w:rFonts w:asciiTheme="majorBidi" w:hAnsiTheme="majorBidi" w:cstheme="majorBidi"/>
-          <w:lang w:val="en-US"/>
-        </w:rPr>
-      </w:pPr>
-    </w:p>
-    <w:p>
-      <w:pPr>
-        <w:spacing w:after="0" w:line="240" w:lineRule="auto"/>
-        <w:jc w:val="both"/>
-        <w:rPr>
-          <w:rFonts w:asciiTheme="majorBidi" w:hAnsiTheme="majorBidi" w:cstheme="majorBidi"/>
-          <w:lang w:val="en-US"/>
-        </w:rPr>
-      </w:pPr>
-      <w:r>
-        <w:rPr>
-          <w:rFonts w:asciiTheme="majorBidi" w:hAnsiTheme="majorBidi" w:cstheme="majorBidi"/>
-          <w:lang w:val="en-US"/>
-        </w:rPr>
-        <w:t xml:space="preserve"> </w:t>
-      </w:r>
-    </w:p>
-    <w:p>
-      <w:pPr>
-        <w:spacing w:after="0" w:line="240" w:lineRule="auto"/>
-        <w:jc w:val="both"/>
-        <w:rPr>
-          <w:rFonts w:asciiTheme="majorBidi" w:hAnsiTheme="majorBidi" w:cstheme="majorBidi"/>
-          <w:lang w:val="en-US"/>
-        </w:rPr>
-      </w:pPr>
-    </w:p>
-    <w:p>
-      <w:pPr>
-        <w:spacing w:after="0" w:line="240" w:lineRule="auto"/>
-        <w:jc w:val="both"/>
-        <w:rPr>
-          <w:rFonts w:asciiTheme="majorBidi" w:hAnsiTheme="majorBidi" w:cstheme="majorBidi"/>
-          <w:lang w:val="en-US"/>
-        </w:rPr>
-      </w:pPr>
-    </w:p>
-    <w:p>
-      <w:pPr>
-        <w:spacing w:after="0" w:line="240" w:lineRule="auto"/>
-        <w:jc w:val="both"/>
-        <w:rPr>
-          <w:rFonts w:asciiTheme="majorBidi" w:hAnsiTheme="majorBidi" w:cstheme="majorBidi"/>
-          <w:lang w:val="en-US"/>
-        </w:rPr>
-      </w:pPr>
-    </w:p>
-    <w:p>
-      <w:pPr>
-        <w:spacing w:after="0" w:line="240" w:lineRule="auto"/>
-        <w:jc w:val="both"/>
-        <w:rPr>
-          <w:rFonts w:asciiTheme="majorBidi" w:hAnsiTheme="majorBidi" w:cstheme="majorBidi"/>
-        </w:rPr>
-      </w:pPr>
     </w:p>
     <w:sectPr>
       <w:pgSz w:w="11906" w:h="16838"/>
@@ -3464,6 +3464,54 @@
       <w:u w:val="single"/>
     </w:rPr>
   </w:style>
+  <w:style w:type="paragraph" w:styleId="HTML">
+    <w:name w:val="HTML Preformatted"/>
+    <w:basedOn w:val="a"/>
+    <w:link w:val="HTML0"/>
+    <w:uiPriority w:val="99"/>
+    <w:semiHidden/>
+    <w:unhideWhenUsed/>
+    <w:rsid w:val="006A148B"/>
+    <w:pPr>
+      <w:tabs>
+        <w:tab w:val="left" w:pos="916"/>
+        <w:tab w:val="left" w:pos="1832"/>
+        <w:tab w:val="left" w:pos="2748"/>
+        <w:tab w:val="left" w:pos="3664"/>
+        <w:tab w:val="left" w:pos="4580"/>
+        <w:tab w:val="left" w:pos="5496"/>
+        <w:tab w:val="left" w:pos="6412"/>
+        <w:tab w:val="left" w:pos="7328"/>
+        <w:tab w:val="left" w:pos="8244"/>
+        <w:tab w:val="left" w:pos="9160"/>
+        <w:tab w:val="left" w:pos="10076"/>
+        <w:tab w:val="left" w:pos="10992"/>
+        <w:tab w:val="left" w:pos="11908"/>
+        <w:tab w:val="left" w:pos="12824"/>
+        <w:tab w:val="left" w:pos="13740"/>
+        <w:tab w:val="left" w:pos="14656"/>
+      </w:tabs>
+      <w:spacing w:after="0" w:line="240" w:lineRule="auto"/>
+    </w:pPr>
+    <w:rPr>
+      <w:rFonts w:ascii="Courier New" w:eastAsia="Times New Roman" w:hAnsi="Courier New" w:cs="Courier New"/>
+      <w:sz w:val="20"/>
+      <w:szCs w:val="20"/>
+    </w:rPr>
+  </w:style>
+  <w:style w:type="character" w:customStyle="1" w:styleId="HTML0">
+    <w:name w:val="Стандартный HTML Знак"/>
+    <w:basedOn w:val="a0"/>
+    <w:link w:val="HTML"/>
+    <w:uiPriority w:val="99"/>
+    <w:semiHidden/>
+    <w:rsid w:val="006A148B"/>
+    <w:rPr>
+      <w:rFonts w:ascii="Courier New" w:eastAsia="Times New Roman" w:hAnsi="Courier New" w:cs="Courier New"/>
+      <w:sz w:val="20"/>
+      <w:szCs w:val="20"/>
+    </w:rPr>
+  </w:style>
 </w:styles>
 </file>
 
@@ -3733,7 +3781,7 @@
 </file>
 
 <file path=customXml/itemProps1.xml><?xml version="1.0" encoding="utf-8"?>
-<ds:datastoreItem xmlns:ds="http://schemas.openxmlformats.org/officeDocument/2006/customXml" ds:itemID="{2DFC30BF-402C-468D-89F8-2E01338D7D7F}">
+<ds:datastoreItem xmlns:ds="http://schemas.openxmlformats.org/officeDocument/2006/customXml" ds:itemID="{8A473A08-5CC4-4308-A582-CBAEEDFB874A}">
   <ds:schemaRefs>
     <ds:schemaRef ds:uri="http://schemas.openxmlformats.org/officeDocument/2006/bibliography"/>
   </ds:schemaRefs>

</xml_diff>

<commit_message>
exceptions in services added
</commit_message>
<xml_diff>
--- a/misc/Technical Solution Description.docx
+++ b/misc/Technical Solution Description.docx
@@ -772,6 +772,57 @@
         </w:rPr>
         <w:t>trains, station timetables and gives opportunity to buy tickets.</w:t>
       </w:r>
+      <w:r>
+        <w:rPr>
+          <w:rFonts w:asciiTheme="majorBidi" w:hAnsiTheme="majorBidi" w:cstheme="majorBidi"/>
+          <w:sz w:val="24"/>
+          <w:szCs w:val="24"/>
+          <w:lang w:val="en-US"/>
+        </w:rPr>
+        <w:t xml:space="preserve"> </w:t>
+      </w:r>
+    </w:p>
+    <w:p>
+      <w:pPr>
+        <w:spacing w:after="0" w:line="240" w:lineRule="auto"/>
+        <w:ind w:firstLine="567"/>
+        <w:jc w:val="both"/>
+        <w:rPr>
+          <w:rFonts w:asciiTheme="majorBidi" w:hAnsiTheme="majorBidi" w:cstheme="majorBidi"/>
+          <w:sz w:val="24"/>
+          <w:szCs w:val="24"/>
+          <w:lang w:val="en-US"/>
+        </w:rPr>
+      </w:pPr>
+      <w:r>
+        <w:rPr>
+          <w:rFonts w:asciiTheme="majorBidi" w:hAnsiTheme="majorBidi" w:cstheme="majorBidi"/>
+          <w:sz w:val="24"/>
+          <w:szCs w:val="24"/>
+          <w:lang w:val="en-US"/>
+        </w:rPr>
+        <w:t>Application “</w:t>
+      </w:r>
+      <w:proofErr w:type="spellStart"/>
+      <w:r>
+        <w:rPr>
+          <w:rFonts w:asciiTheme="majorBidi" w:hAnsiTheme="majorBidi" w:cstheme="majorBidi"/>
+          <w:sz w:val="24"/>
+          <w:szCs w:val="24"/>
+          <w:lang w:val="en-US"/>
+        </w:rPr>
+        <w:t>UberBahn</w:t>
+      </w:r>
+      <w:proofErr w:type="spellEnd"/>
+      <w:r>
+        <w:rPr>
+          <w:rFonts w:asciiTheme="majorBidi" w:hAnsiTheme="majorBidi" w:cstheme="majorBidi"/>
+          <w:sz w:val="24"/>
+          <w:szCs w:val="24"/>
+          <w:lang w:val="en-US"/>
+        </w:rPr>
+        <w:t xml:space="preserve"> Reports” allows getting information concerning purchased tickets per selected period.</w:t>
+      </w:r>
     </w:p>
     <w:p>
       <w:pPr>
@@ -870,14 +921,25 @@
           <w:lang w:val="en-US"/>
         </w:rPr>
       </w:pPr>
-      <w:r>
-        <w:rPr>
-          <w:rFonts w:asciiTheme="majorBidi" w:hAnsiTheme="majorBidi" w:cstheme="majorBidi"/>
-          <w:sz w:val="24"/>
-          <w:szCs w:val="24"/>
-          <w:lang w:val="en-US"/>
-        </w:rPr>
-        <w:t>Apache Tomcat 8.5.2</w:t>
+      <w:proofErr w:type="spellStart"/>
+      <w:r>
+        <w:rPr>
+          <w:rFonts w:asciiTheme="majorBidi" w:hAnsiTheme="majorBidi" w:cstheme="majorBidi"/>
+          <w:sz w:val="24"/>
+          <w:szCs w:val="24"/>
+          <w:lang w:val="en-US"/>
+        </w:rPr>
+        <w:t>WildFly</w:t>
+      </w:r>
+      <w:proofErr w:type="spellEnd"/>
+      <w:r>
+        <w:rPr>
+          <w:rFonts w:asciiTheme="majorBidi" w:hAnsiTheme="majorBidi" w:cstheme="majorBidi"/>
+          <w:sz w:val="24"/>
+          <w:szCs w:val="24"/>
+          <w:lang w:val="en-US"/>
+        </w:rPr>
+        <w:t xml:space="preserve"> 10 Final</w:t>
       </w:r>
     </w:p>
     <w:p>
@@ -900,6 +962,15 @@
           <w:lang w:val="en-US"/>
         </w:rPr>
         <w:t>Servlet/JSP</w:t>
+      </w:r>
+      <w:r>
+        <w:rPr>
+          <w:rFonts w:asciiTheme="majorBidi" w:hAnsiTheme="majorBidi" w:cstheme="majorBidi"/>
+          <w:sz w:val="24"/>
+          <w:szCs w:val="24"/>
+          <w:lang w:val="en-US"/>
+        </w:rPr>
+        <w:t>/JSTL</w:t>
       </w:r>
     </w:p>
     <w:p>
@@ -912,6 +983,7 @@
           <w:color w:val="222222"/>
           <w:sz w:val="24"/>
           <w:szCs w:val="24"/>
+          <w:lang w:val="en-US"/>
         </w:rPr>
       </w:pPr>
       <w:proofErr w:type="spellStart"/>
@@ -954,6 +1026,16 @@
         </w:rPr>
         <w:t xml:space="preserve"> 5.7</w:t>
       </w:r>
+      <w:r>
+        <w:rPr>
+          <w:rFonts w:asciiTheme="majorBidi" w:eastAsia="Times New Roman" w:hAnsiTheme="majorBidi" w:cstheme="majorBidi"/>
+          <w:color w:val="222222"/>
+          <w:sz w:val="24"/>
+          <w:szCs w:val="24"/>
+          <w:lang w:val="en-US"/>
+        </w:rPr>
+        <w:t>/Derby 10</w:t>
+      </w:r>
     </w:p>
     <w:p>
       <w:pPr>
@@ -961,6 +1043,30 @@
         <w:ind w:firstLine="567"/>
         <w:jc w:val="both"/>
         <w:rPr>
+          <w:rFonts w:asciiTheme="majorBidi" w:eastAsia="Times New Roman" w:hAnsiTheme="majorBidi" w:cstheme="majorBidi"/>
+          <w:color w:val="222222"/>
+          <w:sz w:val="24"/>
+          <w:szCs w:val="24"/>
+          <w:lang w:val="en-US"/>
+        </w:rPr>
+      </w:pPr>
+      <w:r>
+        <w:rPr>
+          <w:rFonts w:asciiTheme="majorBidi" w:eastAsia="Times New Roman" w:hAnsiTheme="majorBidi" w:cstheme="majorBidi"/>
+          <w:color w:val="222222"/>
+          <w:sz w:val="24"/>
+          <w:szCs w:val="24"/>
+          <w:lang w:val="en-US"/>
+        </w:rPr>
+        <w:t>Spring 4</w:t>
+      </w:r>
+    </w:p>
+    <w:p>
+      <w:pPr>
+        <w:spacing w:after="0" w:line="240" w:lineRule="auto"/>
+        <w:ind w:firstLine="567"/>
+        <w:jc w:val="both"/>
+        <w:rPr>
           <w:rFonts w:asciiTheme="majorBidi" w:hAnsiTheme="majorBidi" w:cstheme="majorBidi"/>
           <w:sz w:val="24"/>
           <w:szCs w:val="24"/>
@@ -1053,6 +1159,50 @@
           <w:szCs w:val="24"/>
           <w:lang w:val="en-US"/>
         </w:rPr>
+        <w:t>Log4j 2</w:t>
+      </w:r>
+    </w:p>
+    <w:p>
+      <w:pPr>
+        <w:spacing w:after="0" w:line="240" w:lineRule="auto"/>
+        <w:ind w:firstLine="567"/>
+        <w:jc w:val="both"/>
+        <w:rPr>
+          <w:rFonts w:asciiTheme="majorBidi" w:hAnsiTheme="majorBidi" w:cstheme="majorBidi"/>
+          <w:sz w:val="24"/>
+          <w:szCs w:val="24"/>
+          <w:lang w:val="en-US"/>
+        </w:rPr>
+      </w:pPr>
+      <w:r>
+        <w:rPr>
+          <w:rFonts w:asciiTheme="majorBidi" w:hAnsiTheme="majorBidi" w:cstheme="majorBidi"/>
+          <w:sz w:val="24"/>
+          <w:szCs w:val="24"/>
+          <w:lang w:val="en-US"/>
+        </w:rPr>
+        <w:t>JUnit/Selenium</w:t>
+      </w:r>
+    </w:p>
+    <w:p>
+      <w:pPr>
+        <w:spacing w:after="0" w:line="240" w:lineRule="auto"/>
+        <w:ind w:firstLine="567"/>
+        <w:jc w:val="both"/>
+        <w:rPr>
+          <w:rFonts w:asciiTheme="majorBidi" w:hAnsiTheme="majorBidi" w:cstheme="majorBidi"/>
+          <w:sz w:val="24"/>
+          <w:szCs w:val="24"/>
+          <w:lang w:val="en-US"/>
+        </w:rPr>
+      </w:pPr>
+      <w:r>
+        <w:rPr>
+          <w:rFonts w:asciiTheme="majorBidi" w:hAnsiTheme="majorBidi" w:cstheme="majorBidi"/>
+          <w:sz w:val="24"/>
+          <w:szCs w:val="24"/>
+          <w:lang w:val="en-US"/>
+        </w:rPr>
         <w:t>HTML, CSS</w:t>
       </w:r>
     </w:p>
@@ -1081,10 +1231,31 @@
     <w:p>
       <w:pPr>
         <w:spacing w:after="0" w:line="240" w:lineRule="auto"/>
-        <w:jc w:val="both"/>
-        <w:rPr>
-          <w:rFonts w:asciiTheme="majorBidi" w:hAnsiTheme="majorBidi" w:cstheme="majorBidi"/>
-          <w:lang w:val="en-US"/>
+        <w:ind w:firstLine="567"/>
+        <w:jc w:val="both"/>
+        <w:rPr>
+          <w:rFonts w:asciiTheme="majorBidi" w:hAnsiTheme="majorBidi" w:cstheme="majorBidi"/>
+          <w:sz w:val="24"/>
+          <w:szCs w:val="24"/>
+          <w:lang w:val="en-US"/>
+        </w:rPr>
+      </w:pPr>
+      <w:r>
+        <w:rPr>
+          <w:rFonts w:asciiTheme="majorBidi" w:hAnsiTheme="majorBidi" w:cstheme="majorBidi"/>
+          <w:sz w:val="24"/>
+          <w:szCs w:val="24"/>
+          <w:lang w:val="en-US"/>
+        </w:rPr>
+        <w:t>EJB/JSF</w:t>
+      </w:r>
+    </w:p>
+    <w:p>
+      <w:pPr>
+        <w:spacing w:after="0" w:line="240" w:lineRule="auto"/>
+        <w:jc w:val="both"/>
+        <w:rPr>
+          <w:rFonts w:asciiTheme="majorBidi" w:hAnsiTheme="majorBidi" w:cstheme="majorBidi"/>
         </w:rPr>
       </w:pPr>
     </w:p>
@@ -1126,9 +1297,9 @@
         </w:rPr>
         <w:drawing>
           <wp:inline distT="0" distB="0" distL="0" distR="0">
-            <wp:extent cx="5934075" cy="4305300"/>
+            <wp:extent cx="5934075" cy="4229100"/>
             <wp:effectExtent l="0" t="0" r="9525" b="0"/>
-            <wp:docPr id="2" name="Рисунок 2"/>
+            <wp:docPr id="6" name="Рисунок 6"/>
             <wp:cNvGraphicFramePr>
               <a:graphicFrameLocks xmlns:a="http://schemas.openxmlformats.org/drawingml/2006/main" noChangeAspect="1"/>
             </wp:cNvGraphicFramePr>
@@ -1136,7 +1307,7 @@
               <a:graphicData uri="http://schemas.openxmlformats.org/drawingml/2006/picture">
                 <pic:pic xmlns:pic="http://schemas.openxmlformats.org/drawingml/2006/picture">
                   <pic:nvPicPr>
-                    <pic:cNvPr id="0" name="Picture 2"/>
+                    <pic:cNvPr id="0" name="Picture 1"/>
                     <pic:cNvPicPr>
                       <a:picLocks noChangeAspect="1" noChangeArrowheads="1"/>
                     </pic:cNvPicPr>
@@ -1157,7 +1328,7 @@
                   <pic:spPr bwMode="auto">
                     <a:xfrm>
                       <a:off x="0" y="0"/>
-                      <a:ext cx="5934075" cy="4305300"/>
+                      <a:ext cx="5934075" cy="4229100"/>
                     </a:xfrm>
                     <a:prstGeom prst="rect">
                       <a:avLst/>
@@ -1213,9 +1384,8 @@
           <w:rFonts w:asciiTheme="majorBidi" w:hAnsiTheme="majorBidi" w:cstheme="majorBidi"/>
           <w:sz w:val="24"/>
           <w:szCs w:val="24"/>
-          <w:lang w:val="en-US"/>
-        </w:rPr>
-        <w:t>6</w:t>
+        </w:rPr>
+        <w:t>7</w:t>
       </w:r>
       <w:proofErr w:type="gramEnd"/>
       <w:r>
@@ -1225,7 +1395,25 @@
           <w:szCs w:val="24"/>
           <w:lang w:val="en-US"/>
         </w:rPr>
-        <w:t xml:space="preserve"> tables: train, route, spot, station, ticket and account.</w:t>
+        <w:t xml:space="preserve"> tables: train, route, spot, </w:t>
+      </w:r>
+      <w:r>
+        <w:rPr>
+          <w:rFonts w:asciiTheme="majorBidi" w:hAnsiTheme="majorBidi" w:cstheme="majorBidi"/>
+          <w:sz w:val="24"/>
+          <w:szCs w:val="24"/>
+          <w:lang w:val="en-US"/>
+        </w:rPr>
+        <w:t xml:space="preserve">presence, </w:t>
+      </w:r>
+      <w:r>
+        <w:rPr>
+          <w:rFonts w:asciiTheme="majorBidi" w:hAnsiTheme="majorBidi" w:cstheme="majorBidi"/>
+          <w:sz w:val="24"/>
+          <w:szCs w:val="24"/>
+          <w:lang w:val="en-US"/>
+        </w:rPr>
+        <w:t>station, ticket and account.</w:t>
       </w:r>
     </w:p>
     <w:p>
@@ -1281,7 +1469,6 @@
           <w:rFonts w:asciiTheme="majorBidi" w:hAnsiTheme="majorBidi" w:cstheme="majorBidi"/>
           <w:sz w:val="24"/>
           <w:szCs w:val="24"/>
-          <w:lang w:val="en-US"/>
         </w:rPr>
       </w:pPr>
       <w:r>
@@ -1402,6 +1589,84 @@
         </w:rPr>
         <w:t xml:space="preserve"> and time since departure. Table ticket provides information about train (relation between tables ticket and train Many-To-One), passenger first name, last name, date of birth (unique constraint), stations of departure and arrival (relation between tables ticket and station Many-To-One), date and time of purchase and account (relation between tables ticket and account Many-To-One).</w:t>
       </w:r>
+      <w:r>
+        <w:rPr>
+          <w:rFonts w:asciiTheme="majorBidi" w:hAnsiTheme="majorBidi" w:cstheme="majorBidi"/>
+          <w:sz w:val="24"/>
+          <w:szCs w:val="24"/>
+          <w:lang w:val="en-US"/>
+        </w:rPr>
+        <w:t xml:space="preserve"> Table presence includes information about train (relation between tables presence and train Many-To-One), spot (relation between tables presence and spot M</w:t>
+      </w:r>
+      <w:bookmarkStart w:id="3" w:name="_GoBack"/>
+      <w:bookmarkEnd w:id="3"/>
+      <w:r>
+        <w:rPr>
+          <w:rFonts w:asciiTheme="majorBidi" w:hAnsiTheme="majorBidi" w:cstheme="majorBidi"/>
+          <w:sz w:val="24"/>
+          <w:szCs w:val="24"/>
+          <w:lang w:val="en-US"/>
+        </w:rPr>
+        <w:t xml:space="preserve">any-To-One), instant, number of purchased tickets. Unique </w:t>
+      </w:r>
+      <w:r>
+        <w:rPr>
+          <w:rFonts w:asciiTheme="majorBidi" w:hAnsiTheme="majorBidi" w:cstheme="majorBidi"/>
+          <w:sz w:val="24"/>
+          <w:szCs w:val="24"/>
+          <w:lang w:val="en-US"/>
+        </w:rPr>
+        <w:t xml:space="preserve">constraints are </w:t>
+      </w:r>
+      <w:proofErr w:type="spellStart"/>
+      <w:r>
+        <w:rPr>
+          <w:rFonts w:asciiTheme="majorBidi" w:hAnsiTheme="majorBidi" w:cstheme="majorBidi"/>
+          <w:sz w:val="24"/>
+          <w:szCs w:val="24"/>
+          <w:lang w:val="en-US"/>
+        </w:rPr>
+        <w:t>trainId</w:t>
+      </w:r>
+      <w:proofErr w:type="spellEnd"/>
+      <w:r>
+        <w:rPr>
+          <w:rFonts w:asciiTheme="majorBidi" w:hAnsiTheme="majorBidi" w:cstheme="majorBidi"/>
+          <w:sz w:val="24"/>
+          <w:szCs w:val="24"/>
+          <w:lang w:val="en-US"/>
+        </w:rPr>
+        <w:t xml:space="preserve"> and </w:t>
+      </w:r>
+      <w:proofErr w:type="spellStart"/>
+      <w:r>
+        <w:rPr>
+          <w:rFonts w:asciiTheme="majorBidi" w:hAnsiTheme="majorBidi" w:cstheme="majorBidi"/>
+          <w:sz w:val="24"/>
+          <w:szCs w:val="24"/>
+          <w:lang w:val="en-US"/>
+        </w:rPr>
+        <w:t>spot</w:t>
+      </w:r>
+      <w:r>
+        <w:rPr>
+          <w:rFonts w:asciiTheme="majorBidi" w:hAnsiTheme="majorBidi" w:cstheme="majorBidi"/>
+          <w:sz w:val="24"/>
+          <w:szCs w:val="24"/>
+          <w:lang w:val="en-US"/>
+        </w:rPr>
+        <w:t>Id</w:t>
+      </w:r>
+      <w:proofErr w:type="spellEnd"/>
+      <w:r>
+        <w:rPr>
+          <w:rFonts w:asciiTheme="majorBidi" w:hAnsiTheme="majorBidi" w:cstheme="majorBidi"/>
+          <w:sz w:val="24"/>
+          <w:szCs w:val="24"/>
+          <w:lang w:val="en-US"/>
+        </w:rPr>
+        <w:t>.</w:t>
+      </w:r>
     </w:p>
     <w:p>
       <w:pPr>
@@ -1431,11 +1696,11 @@
       <w:pPr>
         <w:pStyle w:val="11"/>
       </w:pPr>
-      <w:bookmarkStart w:id="3" w:name="_Toc454324459"/>
+      <w:bookmarkStart w:id="4" w:name="_Toc454324459"/>
       <w:r>
         <w:t>MODULES OF THE APPLICATION</w:t>
       </w:r>
-      <w:bookmarkEnd w:id="3"/>
+      <w:bookmarkEnd w:id="4"/>
       <w:r>
         <w:t xml:space="preserve"> </w:t>
       </w:r>
@@ -1497,7 +1762,7 @@
         </w:rPr>
         <w:t>.</w:t>
       </w:r>
-      <w:bookmarkStart w:id="4" w:name="_Toc454324460"/>
+      <w:bookmarkStart w:id="5" w:name="_Toc454324460"/>
     </w:p>
     <w:p>
       <w:pPr>
@@ -1526,7 +1791,7 @@
         <w:lastRenderedPageBreak/>
         <w:t>FUNCTIONALITY</w:t>
       </w:r>
-      <w:bookmarkEnd w:id="4"/>
+      <w:bookmarkEnd w:id="5"/>
       <w:r>
         <w:t xml:space="preserve"> </w:t>
       </w:r>
@@ -1550,7 +1815,25 @@
           <w:szCs w:val="24"/>
           <w:lang w:val="en-US"/>
         </w:rPr>
-        <w:t>For clients:</w:t>
+        <w:t xml:space="preserve">For </w:t>
+      </w:r>
+      <w:r>
+        <w:rPr>
+          <w:rFonts w:asciiTheme="majorBidi" w:hAnsiTheme="majorBidi" w:cstheme="majorBidi"/>
+          <w:sz w:val="24"/>
+          <w:szCs w:val="24"/>
+          <w:lang w:val="en-US"/>
+        </w:rPr>
+        <w:t>unregistered users</w:t>
+      </w:r>
+      <w:r>
+        <w:rPr>
+          <w:rFonts w:asciiTheme="majorBidi" w:hAnsiTheme="majorBidi" w:cstheme="majorBidi"/>
+          <w:sz w:val="24"/>
+          <w:szCs w:val="24"/>
+          <w:lang w:val="en-US"/>
+        </w:rPr>
+        <w:t>:</w:t>
       </w:r>
     </w:p>
     <w:p>
@@ -1606,6 +1889,15 @@
         </w:rPr>
         <w:t>get timetable per each station</w:t>
       </w:r>
+      <w:r>
+        <w:rPr>
+          <w:rFonts w:asciiTheme="majorBidi" w:hAnsiTheme="majorBidi" w:cstheme="majorBidi"/>
+          <w:sz w:val="24"/>
+          <w:szCs w:val="24"/>
+          <w:lang w:val="en-US"/>
+        </w:rPr>
+        <w:t>;</w:t>
+      </w:r>
     </w:p>
     <w:p>
       <w:pPr>
@@ -1624,202 +1916,6 @@
           <w:lang w:val="en-US"/>
         </w:rPr>
       </w:pPr>
-      <w:r>
-        <w:rPr>
-          <w:rFonts w:asciiTheme="majorBidi" w:hAnsiTheme="majorBidi" w:cstheme="majorBidi"/>
-          <w:sz w:val="24"/>
-          <w:szCs w:val="24"/>
-          <w:lang w:val="en-US"/>
-        </w:rPr>
-        <w:t>buy ticket (include train search)</w:t>
-      </w:r>
-    </w:p>
-    <w:p>
-      <w:pPr>
-        <w:spacing w:after="0" w:line="240" w:lineRule="auto"/>
-        <w:ind w:firstLine="567"/>
-        <w:jc w:val="both"/>
-        <w:rPr>
-          <w:rFonts w:asciiTheme="majorBidi" w:hAnsiTheme="majorBidi" w:cstheme="majorBidi"/>
-          <w:sz w:val="24"/>
-          <w:szCs w:val="24"/>
-          <w:lang w:val="en-US"/>
-        </w:rPr>
-      </w:pPr>
-      <w:r>
-        <w:rPr>
-          <w:rFonts w:asciiTheme="majorBidi" w:hAnsiTheme="majorBidi" w:cstheme="majorBidi"/>
-          <w:sz w:val="24"/>
-          <w:szCs w:val="24"/>
-          <w:lang w:val="en-US"/>
-        </w:rPr>
-        <w:t>For employees:</w:t>
-      </w:r>
-    </w:p>
-    <w:p>
-      <w:pPr>
-        <w:pStyle w:val="a3"/>
-        <w:numPr>
-          <w:ilvl w:val="0"/>
-          <w:numId w:val="2"/>
-        </w:numPr>
-        <w:spacing w:after="0" w:line="240" w:lineRule="auto"/>
-        <w:ind w:firstLine="567"/>
-        <w:jc w:val="both"/>
-        <w:rPr>
-          <w:rFonts w:asciiTheme="majorBidi" w:hAnsiTheme="majorBidi" w:cstheme="majorBidi"/>
-          <w:sz w:val="24"/>
-          <w:szCs w:val="24"/>
-          <w:lang w:val="en-US"/>
-        </w:rPr>
-      </w:pPr>
-      <w:r>
-        <w:rPr>
-          <w:rFonts w:asciiTheme="majorBidi" w:hAnsiTheme="majorBidi" w:cstheme="majorBidi"/>
-          <w:sz w:val="24"/>
-          <w:szCs w:val="24"/>
-          <w:lang w:val="en-US"/>
-        </w:rPr>
-        <w:t>add new stations, routes and trains</w:t>
-      </w:r>
-    </w:p>
-    <w:p>
-      <w:pPr>
-        <w:pStyle w:val="a3"/>
-        <w:numPr>
-          <w:ilvl w:val="0"/>
-          <w:numId w:val="2"/>
-        </w:numPr>
-        <w:spacing w:after="0" w:line="240" w:lineRule="auto"/>
-        <w:ind w:firstLine="567"/>
-        <w:jc w:val="both"/>
-        <w:rPr>
-          <w:rFonts w:asciiTheme="majorBidi" w:hAnsiTheme="majorBidi" w:cstheme="majorBidi"/>
-          <w:sz w:val="24"/>
-          <w:szCs w:val="24"/>
-          <w:lang w:val="en-US"/>
-        </w:rPr>
-      </w:pPr>
-      <w:r>
-        <w:rPr>
-          <w:rFonts w:asciiTheme="majorBidi" w:hAnsiTheme="majorBidi" w:cstheme="majorBidi"/>
-          <w:sz w:val="24"/>
-          <w:szCs w:val="24"/>
-          <w:lang w:val="en-US"/>
-        </w:rPr>
-        <w:t>find trains by route</w:t>
-      </w:r>
-    </w:p>
-    <w:p>
-      <w:pPr>
-        <w:pStyle w:val="a3"/>
-        <w:numPr>
-          <w:ilvl w:val="0"/>
-          <w:numId w:val="2"/>
-        </w:numPr>
-        <w:spacing w:after="0" w:line="240" w:lineRule="auto"/>
-        <w:ind w:firstLine="567"/>
-        <w:jc w:val="both"/>
-        <w:rPr>
-          <w:rFonts w:asciiTheme="majorBidi" w:hAnsiTheme="majorBidi" w:cstheme="majorBidi"/>
-          <w:sz w:val="24"/>
-          <w:szCs w:val="24"/>
-          <w:lang w:val="en-US"/>
-        </w:rPr>
-      </w:pPr>
-      <w:r>
-        <w:rPr>
-          <w:rFonts w:asciiTheme="majorBidi" w:hAnsiTheme="majorBidi" w:cstheme="majorBidi"/>
-          <w:sz w:val="24"/>
-          <w:szCs w:val="24"/>
-          <w:lang w:val="en-US"/>
-        </w:rPr>
-        <w:t>view registered passengers (include train search)</w:t>
-      </w:r>
-    </w:p>
-    <w:p>
-      <w:pPr>
-        <w:spacing w:after="0" w:line="240" w:lineRule="auto"/>
-        <w:ind w:firstLine="567"/>
-        <w:jc w:val="both"/>
-        <w:rPr>
-          <w:rFonts w:asciiTheme="majorBidi" w:hAnsiTheme="majorBidi" w:cstheme="majorBidi"/>
-          <w:sz w:val="24"/>
-          <w:szCs w:val="24"/>
-          <w:lang w:val="en-US"/>
-        </w:rPr>
-      </w:pPr>
-      <w:r>
-        <w:rPr>
-          <w:rFonts w:asciiTheme="majorBidi" w:hAnsiTheme="majorBidi" w:cstheme="majorBidi"/>
-          <w:sz w:val="24"/>
-          <w:szCs w:val="24"/>
-          <w:lang w:val="en-US"/>
-        </w:rPr>
-        <w:t>The majority of operations with information system</w:t>
-      </w:r>
-      <w:r>
-        <w:rPr>
-          <w:rFonts w:asciiTheme="majorBidi" w:hAnsiTheme="majorBidi" w:cstheme="majorBidi"/>
-          <w:sz w:val="24"/>
-          <w:szCs w:val="24"/>
-          <w:lang w:val="en-US"/>
-        </w:rPr>
-        <w:t xml:space="preserve"> are associated</w:t>
-      </w:r>
-      <w:r>
-        <w:rPr>
-          <w:rFonts w:asciiTheme="majorBidi" w:hAnsiTheme="majorBidi" w:cstheme="majorBidi"/>
-          <w:sz w:val="24"/>
-          <w:szCs w:val="24"/>
-          <w:lang w:val="en-US"/>
-        </w:rPr>
-        <w:t xml:space="preserve"> with </w:t>
-      </w:r>
-      <w:r>
-        <w:rPr>
-          <w:rFonts w:asciiTheme="majorBidi" w:hAnsiTheme="majorBidi" w:cstheme="majorBidi"/>
-          <w:sz w:val="24"/>
-          <w:szCs w:val="24"/>
-          <w:lang w:val="en-US"/>
-        </w:rPr>
-        <w:t>train search. The main page of the application gives opportunity to find trains</w:t>
-      </w:r>
-      <w:r>
-        <w:rPr>
-          <w:rFonts w:asciiTheme="majorBidi" w:hAnsiTheme="majorBidi" w:cstheme="majorBidi"/>
-          <w:sz w:val="24"/>
-          <w:szCs w:val="24"/>
-        </w:rPr>
-        <w:t xml:space="preserve"> </w:t>
-      </w:r>
-      <w:r>
-        <w:rPr>
-          <w:rFonts w:asciiTheme="majorBidi" w:hAnsiTheme="majorBidi" w:cstheme="majorBidi"/>
-          <w:sz w:val="24"/>
-          <w:szCs w:val="24"/>
-          <w:lang w:val="en-US"/>
-        </w:rPr>
-        <w:t>departing from sta</w:t>
-      </w:r>
-      <w:r>
-        <w:rPr>
-          <w:rFonts w:asciiTheme="majorBidi" w:hAnsiTheme="majorBidi" w:cstheme="majorBidi"/>
-          <w:sz w:val="24"/>
-          <w:szCs w:val="24"/>
-          <w:lang w:val="en-US"/>
-        </w:rPr>
-        <w:t>tion A and arriving at station B</w:t>
-      </w:r>
-      <w:r>
-        <w:rPr>
-          <w:rFonts w:asciiTheme="majorBidi" w:hAnsiTheme="majorBidi" w:cstheme="majorBidi"/>
-          <w:sz w:val="24"/>
-          <w:szCs w:val="24"/>
-          <w:lang w:val="en-US"/>
-        </w:rPr>
-        <w:t xml:space="preserve"> in specified </w:t>
-      </w:r>
       <w:proofErr w:type="gramStart"/>
       <w:r>
         <w:rPr>
@@ -1828,7 +1924,7 @@
           <w:szCs w:val="24"/>
           <w:lang w:val="en-US"/>
         </w:rPr>
-        <w:t>period of time</w:t>
+        <w:t>sign</w:t>
       </w:r>
       <w:proofErr w:type="gramEnd"/>
       <w:r>
@@ -1836,50 +1932,34 @@
           <w:rFonts w:asciiTheme="majorBidi" w:hAnsiTheme="majorBidi" w:cstheme="majorBidi"/>
           <w:sz w:val="24"/>
           <w:szCs w:val="24"/>
-        </w:rPr>
-        <w:t>.</w:t>
-      </w:r>
-      <w:r>
-        <w:rPr>
-          <w:rFonts w:asciiTheme="majorBidi" w:hAnsiTheme="majorBidi" w:cstheme="majorBidi"/>
-          <w:sz w:val="24"/>
-          <w:szCs w:val="24"/>
-          <w:lang w:val="en-US"/>
-        </w:rPr>
-        <w:t xml:space="preserve"> </w:t>
-      </w:r>
-    </w:p>
-    <w:p>
-      <w:pPr>
-        <w:spacing w:after="0" w:line="240" w:lineRule="auto"/>
-        <w:ind w:firstLine="567"/>
-        <w:jc w:val="both"/>
-        <w:rPr>
-          <w:rFonts w:asciiTheme="majorBidi" w:hAnsiTheme="majorBidi" w:cstheme="majorBidi"/>
-          <w:sz w:val="24"/>
-          <w:szCs w:val="24"/>
-          <w:lang w:val="en-US"/>
-        </w:rPr>
-      </w:pPr>
-    </w:p>
-    <w:p>
-      <w:pPr>
-        <w:spacing w:after="0" w:line="240" w:lineRule="auto"/>
-        <w:jc w:val="both"/>
-        <w:rPr>
-          <w:rFonts w:asciiTheme="majorBidi" w:hAnsiTheme="majorBidi" w:cstheme="majorBidi"/>
+          <w:lang w:val="en-US"/>
+        </w:rPr>
+        <w:t xml:space="preserve"> up.</w:t>
+      </w:r>
+    </w:p>
+    <w:p>
+      <w:pPr>
+        <w:spacing w:after="0" w:line="240" w:lineRule="auto"/>
+        <w:jc w:val="both"/>
+        <w:rPr>
+          <w:rFonts w:asciiTheme="majorBidi" w:hAnsiTheme="majorBidi" w:cstheme="majorBidi"/>
+          <w:sz w:val="24"/>
+          <w:szCs w:val="24"/>
+          <w:lang w:val="en-US"/>
         </w:rPr>
       </w:pPr>
       <w:r>
         <w:rPr>
           <w:rFonts w:asciiTheme="majorBidi" w:hAnsiTheme="majorBidi" w:cstheme="majorBidi"/>
           <w:noProof/>
+          <w:sz w:val="24"/>
+          <w:szCs w:val="24"/>
         </w:rPr>
         <w:drawing>
           <wp:inline distT="0" distB="0" distL="0" distR="0">
-            <wp:extent cx="5095875" cy="3623551"/>
+            <wp:extent cx="5067300" cy="3399890"/>
             <wp:effectExtent l="0" t="0" r="0" b="0"/>
-            <wp:docPr id="1" name="Рисунок 1"/>
+            <wp:docPr id="8" name="Рисунок 8"/>
             <wp:cNvGraphicFramePr>
               <a:graphicFrameLocks xmlns:a="http://schemas.openxmlformats.org/drawingml/2006/main" noChangeAspect="1"/>
             </wp:cNvGraphicFramePr>
@@ -1887,7 +1967,7 @@
               <a:graphicData uri="http://schemas.openxmlformats.org/drawingml/2006/picture">
                 <pic:pic xmlns:pic="http://schemas.openxmlformats.org/drawingml/2006/picture">
                   <pic:nvPicPr>
-                    <pic:cNvPr id="0" name="Picture 1"/>
+                    <pic:cNvPr id="0" name="Picture 3"/>
                     <pic:cNvPicPr>
                       <a:picLocks noChangeAspect="1" noChangeArrowheads="1"/>
                     </pic:cNvPicPr>
@@ -1908,7 +1988,7 @@
                   <pic:spPr bwMode="auto">
                     <a:xfrm>
                       <a:off x="0" y="0"/>
-                      <a:ext cx="5096966" cy="3624327"/>
+                      <a:ext cx="5084944" cy="3411728"/>
                     </a:xfrm>
                     <a:prstGeom prst="rect">
                       <a:avLst/>
@@ -1957,7 +2037,581 @@
           <w:szCs w:val="24"/>
           <w:lang w:val="en-US"/>
         </w:rPr>
-        <w:t>Next screen shows trains, number of available seats and allows</w:t>
+        <w:t>For clients:</w:t>
+      </w:r>
+    </w:p>
+    <w:p>
+      <w:pPr>
+        <w:pStyle w:val="a3"/>
+        <w:numPr>
+          <w:ilvl w:val="0"/>
+          <w:numId w:val="2"/>
+        </w:numPr>
+        <w:spacing w:after="0" w:line="240" w:lineRule="auto"/>
+        <w:ind w:firstLine="567"/>
+        <w:jc w:val="both"/>
+        <w:rPr>
+          <w:rFonts w:asciiTheme="majorBidi" w:hAnsiTheme="majorBidi" w:cstheme="majorBidi"/>
+          <w:sz w:val="24"/>
+          <w:szCs w:val="24"/>
+          <w:lang w:val="en-US"/>
+        </w:rPr>
+      </w:pPr>
+      <w:r>
+        <w:rPr>
+          <w:rFonts w:asciiTheme="majorBidi" w:hAnsiTheme="majorBidi" w:cstheme="majorBidi"/>
+          <w:sz w:val="24"/>
+          <w:szCs w:val="24"/>
+          <w:lang w:val="en-US"/>
+        </w:rPr>
+        <w:t>buy ticket (include train search)</w:t>
+      </w:r>
+      <w:r>
+        <w:rPr>
+          <w:rFonts w:asciiTheme="majorBidi" w:hAnsiTheme="majorBidi" w:cstheme="majorBidi"/>
+          <w:sz w:val="24"/>
+          <w:szCs w:val="24"/>
+          <w:lang w:val="en-US"/>
+        </w:rPr>
+        <w:t>;</w:t>
+      </w:r>
+    </w:p>
+    <w:p>
+      <w:pPr>
+        <w:pStyle w:val="a3"/>
+        <w:numPr>
+          <w:ilvl w:val="0"/>
+          <w:numId w:val="2"/>
+        </w:numPr>
+        <w:spacing w:after="0" w:line="240" w:lineRule="auto"/>
+        <w:ind w:firstLine="567"/>
+        <w:jc w:val="both"/>
+        <w:rPr>
+          <w:rFonts w:asciiTheme="majorBidi" w:hAnsiTheme="majorBidi" w:cstheme="majorBidi"/>
+          <w:sz w:val="24"/>
+          <w:szCs w:val="24"/>
+          <w:lang w:val="en-US"/>
+        </w:rPr>
+      </w:pPr>
+      <w:proofErr w:type="gramStart"/>
+      <w:r>
+        <w:rPr>
+          <w:rFonts w:asciiTheme="majorBidi" w:hAnsiTheme="majorBidi" w:cstheme="majorBidi"/>
+          <w:sz w:val="24"/>
+          <w:szCs w:val="24"/>
+          <w:lang w:val="en-US"/>
+        </w:rPr>
+        <w:t>get</w:t>
+      </w:r>
+      <w:proofErr w:type="gramEnd"/>
+      <w:r>
+        <w:rPr>
+          <w:rFonts w:asciiTheme="majorBidi" w:hAnsiTheme="majorBidi" w:cstheme="majorBidi"/>
+          <w:sz w:val="24"/>
+          <w:szCs w:val="24"/>
+          <w:lang w:val="en-US"/>
+        </w:rPr>
+        <w:t xml:space="preserve"> information about purchased tickets.</w:t>
+      </w:r>
+    </w:p>
+    <w:p>
+      <w:pPr>
+        <w:spacing w:after="0" w:line="240" w:lineRule="auto"/>
+        <w:jc w:val="both"/>
+        <w:rPr>
+          <w:rFonts w:asciiTheme="majorBidi" w:hAnsiTheme="majorBidi" w:cstheme="majorBidi"/>
+          <w:sz w:val="24"/>
+          <w:szCs w:val="24"/>
+          <w:lang w:val="en-US"/>
+        </w:rPr>
+      </w:pPr>
+      <w:r>
+        <w:rPr>
+          <w:rFonts w:asciiTheme="majorBidi" w:hAnsiTheme="majorBidi" w:cstheme="majorBidi"/>
+          <w:noProof/>
+          <w:sz w:val="24"/>
+          <w:szCs w:val="24"/>
+        </w:rPr>
+        <w:drawing>
+          <wp:inline distT="0" distB="0" distL="0" distR="0">
+            <wp:extent cx="5172075" cy="3323721"/>
+            <wp:effectExtent l="0" t="0" r="0" b="0"/>
+            <wp:docPr id="7" name="Рисунок 7"/>
+            <wp:cNvGraphicFramePr>
+              <a:graphicFrameLocks xmlns:a="http://schemas.openxmlformats.org/drawingml/2006/main" noChangeAspect="1"/>
+            </wp:cNvGraphicFramePr>
+            <a:graphic xmlns:a="http://schemas.openxmlformats.org/drawingml/2006/main">
+              <a:graphicData uri="http://schemas.openxmlformats.org/drawingml/2006/picture">
+                <pic:pic xmlns:pic="http://schemas.openxmlformats.org/drawingml/2006/picture">
+                  <pic:nvPicPr>
+                    <pic:cNvPr id="0" name="Picture 2"/>
+                    <pic:cNvPicPr>
+                      <a:picLocks noChangeAspect="1" noChangeArrowheads="1"/>
+                    </pic:cNvPicPr>
+                  </pic:nvPicPr>
+                  <pic:blipFill>
+                    <a:blip r:embed="rId8">
+                      <a:extLst>
+                        <a:ext uri="{28A0092B-C50C-407E-A947-70E740481C1C}">
+                          <a14:useLocalDpi xmlns:a14="http://schemas.microsoft.com/office/drawing/2010/main" val="0"/>
+                        </a:ext>
+                      </a:extLst>
+                    </a:blip>
+                    <a:srcRect/>
+                    <a:stretch>
+                      <a:fillRect/>
+                    </a:stretch>
+                  </pic:blipFill>
+                  <pic:spPr bwMode="auto">
+                    <a:xfrm>
+                      <a:off x="0" y="0"/>
+                      <a:ext cx="5180354" cy="3329041"/>
+                    </a:xfrm>
+                    <a:prstGeom prst="rect">
+                      <a:avLst/>
+                    </a:prstGeom>
+                    <a:noFill/>
+                    <a:ln>
+                      <a:noFill/>
+                    </a:ln>
+                  </pic:spPr>
+                </pic:pic>
+              </a:graphicData>
+            </a:graphic>
+          </wp:inline>
+        </w:drawing>
+      </w:r>
+    </w:p>
+    <w:p>
+      <w:pPr>
+        <w:spacing w:after="0" w:line="240" w:lineRule="auto"/>
+        <w:ind w:firstLine="567"/>
+        <w:jc w:val="both"/>
+        <w:rPr>
+          <w:rFonts w:asciiTheme="majorBidi" w:hAnsiTheme="majorBidi" w:cstheme="majorBidi"/>
+          <w:sz w:val="24"/>
+          <w:szCs w:val="24"/>
+          <w:lang w:val="en-US"/>
+        </w:rPr>
+      </w:pPr>
+    </w:p>
+    <w:p>
+      <w:pPr>
+        <w:spacing w:after="0" w:line="240" w:lineRule="auto"/>
+        <w:ind w:firstLine="567"/>
+        <w:jc w:val="both"/>
+        <w:rPr>
+          <w:rFonts w:asciiTheme="majorBidi" w:hAnsiTheme="majorBidi" w:cstheme="majorBidi"/>
+          <w:sz w:val="24"/>
+          <w:szCs w:val="24"/>
+          <w:lang w:val="en-US"/>
+        </w:rPr>
+      </w:pPr>
+    </w:p>
+    <w:p>
+      <w:pPr>
+        <w:spacing w:after="0" w:line="240" w:lineRule="auto"/>
+        <w:ind w:firstLine="567"/>
+        <w:jc w:val="both"/>
+        <w:rPr>
+          <w:rFonts w:asciiTheme="majorBidi" w:hAnsiTheme="majorBidi" w:cstheme="majorBidi"/>
+          <w:sz w:val="24"/>
+          <w:szCs w:val="24"/>
+          <w:lang w:val="en-US"/>
+        </w:rPr>
+      </w:pPr>
+      <w:r>
+        <w:rPr>
+          <w:rFonts w:asciiTheme="majorBidi" w:hAnsiTheme="majorBidi" w:cstheme="majorBidi"/>
+          <w:sz w:val="24"/>
+          <w:szCs w:val="24"/>
+          <w:lang w:val="en-US"/>
+        </w:rPr>
+        <w:t>For employees:</w:t>
+      </w:r>
+    </w:p>
+    <w:p>
+      <w:pPr>
+        <w:pStyle w:val="a3"/>
+        <w:numPr>
+          <w:ilvl w:val="0"/>
+          <w:numId w:val="2"/>
+        </w:numPr>
+        <w:spacing w:after="0" w:line="240" w:lineRule="auto"/>
+        <w:ind w:firstLine="567"/>
+        <w:jc w:val="both"/>
+        <w:rPr>
+          <w:rFonts w:asciiTheme="majorBidi" w:hAnsiTheme="majorBidi" w:cstheme="majorBidi"/>
+          <w:sz w:val="24"/>
+          <w:szCs w:val="24"/>
+          <w:lang w:val="en-US"/>
+        </w:rPr>
+      </w:pPr>
+      <w:r>
+        <w:rPr>
+          <w:rFonts w:asciiTheme="majorBidi" w:hAnsiTheme="majorBidi" w:cstheme="majorBidi"/>
+          <w:sz w:val="24"/>
+          <w:szCs w:val="24"/>
+          <w:lang w:val="en-US"/>
+        </w:rPr>
+        <w:t>add new stations, routes and trains</w:t>
+      </w:r>
+      <w:r>
+        <w:rPr>
+          <w:rFonts w:asciiTheme="majorBidi" w:hAnsiTheme="majorBidi" w:cstheme="majorBidi"/>
+          <w:sz w:val="24"/>
+          <w:szCs w:val="24"/>
+          <w:lang w:val="en-US"/>
+        </w:rPr>
+        <w:t>;</w:t>
+      </w:r>
+    </w:p>
+    <w:p>
+      <w:pPr>
+        <w:pStyle w:val="a3"/>
+        <w:numPr>
+          <w:ilvl w:val="0"/>
+          <w:numId w:val="2"/>
+        </w:numPr>
+        <w:spacing w:after="0" w:line="240" w:lineRule="auto"/>
+        <w:ind w:firstLine="567"/>
+        <w:jc w:val="both"/>
+        <w:rPr>
+          <w:rFonts w:asciiTheme="majorBidi" w:hAnsiTheme="majorBidi" w:cstheme="majorBidi"/>
+          <w:sz w:val="24"/>
+          <w:szCs w:val="24"/>
+          <w:lang w:val="en-US"/>
+        </w:rPr>
+      </w:pPr>
+      <w:r>
+        <w:rPr>
+          <w:rFonts w:asciiTheme="majorBidi" w:hAnsiTheme="majorBidi" w:cstheme="majorBidi"/>
+          <w:sz w:val="24"/>
+          <w:szCs w:val="24"/>
+          <w:lang w:val="en-US"/>
+        </w:rPr>
+        <w:t>find trains by route</w:t>
+      </w:r>
+      <w:r>
+        <w:rPr>
+          <w:rFonts w:asciiTheme="majorBidi" w:hAnsiTheme="majorBidi" w:cstheme="majorBidi"/>
+          <w:sz w:val="24"/>
+          <w:szCs w:val="24"/>
+          <w:lang w:val="en-US"/>
+        </w:rPr>
+        <w:t>;</w:t>
+      </w:r>
+    </w:p>
+    <w:p>
+      <w:pPr>
+        <w:pStyle w:val="a3"/>
+        <w:numPr>
+          <w:ilvl w:val="0"/>
+          <w:numId w:val="2"/>
+        </w:numPr>
+        <w:spacing w:after="0" w:line="240" w:lineRule="auto"/>
+        <w:ind w:firstLine="567"/>
+        <w:jc w:val="both"/>
+        <w:rPr>
+          <w:rFonts w:asciiTheme="majorBidi" w:hAnsiTheme="majorBidi" w:cstheme="majorBidi"/>
+          <w:sz w:val="24"/>
+          <w:szCs w:val="24"/>
+          <w:lang w:val="en-US"/>
+        </w:rPr>
+      </w:pPr>
+      <w:r>
+        <w:rPr>
+          <w:rFonts w:asciiTheme="majorBidi" w:hAnsiTheme="majorBidi" w:cstheme="majorBidi"/>
+          <w:sz w:val="24"/>
+          <w:szCs w:val="24"/>
+          <w:lang w:val="en-US"/>
+        </w:rPr>
+        <w:lastRenderedPageBreak/>
+        <w:t>view registered passengers (include train search)</w:t>
+      </w:r>
+      <w:r>
+        <w:rPr>
+          <w:rFonts w:asciiTheme="majorBidi" w:hAnsiTheme="majorBidi" w:cstheme="majorBidi"/>
+          <w:sz w:val="24"/>
+          <w:szCs w:val="24"/>
+          <w:lang w:val="en-US"/>
+        </w:rPr>
+        <w:t>;</w:t>
+      </w:r>
+    </w:p>
+    <w:p>
+      <w:pPr>
+        <w:pStyle w:val="a3"/>
+        <w:numPr>
+          <w:ilvl w:val="0"/>
+          <w:numId w:val="2"/>
+        </w:numPr>
+        <w:spacing w:after="0" w:line="240" w:lineRule="auto"/>
+        <w:ind w:firstLine="567"/>
+        <w:jc w:val="both"/>
+        <w:rPr>
+          <w:rFonts w:asciiTheme="majorBidi" w:hAnsiTheme="majorBidi" w:cstheme="majorBidi"/>
+          <w:sz w:val="24"/>
+          <w:szCs w:val="24"/>
+          <w:lang w:val="en-US"/>
+        </w:rPr>
+      </w:pPr>
+      <w:proofErr w:type="gramStart"/>
+      <w:r>
+        <w:rPr>
+          <w:rFonts w:asciiTheme="majorBidi" w:hAnsiTheme="majorBidi" w:cstheme="majorBidi"/>
+          <w:sz w:val="24"/>
+          <w:szCs w:val="24"/>
+          <w:lang w:val="en-US"/>
+        </w:rPr>
+        <w:t>get</w:t>
+      </w:r>
+      <w:proofErr w:type="gramEnd"/>
+      <w:r>
+        <w:rPr>
+          <w:rFonts w:asciiTheme="majorBidi" w:hAnsiTheme="majorBidi" w:cstheme="majorBidi"/>
+          <w:sz w:val="24"/>
+          <w:szCs w:val="24"/>
+          <w:lang w:val="en-US"/>
+        </w:rPr>
+        <w:t xml:space="preserve"> reports concerning purchased tickets.</w:t>
+      </w:r>
+    </w:p>
+    <w:p>
+      <w:pPr>
+        <w:spacing w:after="0" w:line="240" w:lineRule="auto"/>
+        <w:jc w:val="both"/>
+        <w:rPr>
+          <w:rFonts w:asciiTheme="majorBidi" w:hAnsiTheme="majorBidi" w:cstheme="majorBidi"/>
+          <w:sz w:val="24"/>
+          <w:szCs w:val="24"/>
+          <w:lang w:val="en-US"/>
+        </w:rPr>
+      </w:pPr>
+      <w:r>
+        <w:rPr>
+          <w:rFonts w:asciiTheme="majorBidi" w:hAnsiTheme="majorBidi" w:cstheme="majorBidi"/>
+          <w:noProof/>
+          <w:sz w:val="24"/>
+          <w:szCs w:val="24"/>
+        </w:rPr>
+        <w:drawing>
+          <wp:inline distT="0" distB="0" distL="0" distR="0">
+            <wp:extent cx="5172075" cy="3528302"/>
+            <wp:effectExtent l="0" t="0" r="0" b="0"/>
+            <wp:docPr id="9" name="Рисунок 9"/>
+            <wp:cNvGraphicFramePr>
+              <a:graphicFrameLocks xmlns:a="http://schemas.openxmlformats.org/drawingml/2006/main" noChangeAspect="1"/>
+            </wp:cNvGraphicFramePr>
+            <a:graphic xmlns:a="http://schemas.openxmlformats.org/drawingml/2006/main">
+              <a:graphicData uri="http://schemas.openxmlformats.org/drawingml/2006/picture">
+                <pic:pic xmlns:pic="http://schemas.openxmlformats.org/drawingml/2006/picture">
+                  <pic:nvPicPr>
+                    <pic:cNvPr id="0" name="Picture 4"/>
+                    <pic:cNvPicPr>
+                      <a:picLocks noChangeAspect="1" noChangeArrowheads="1"/>
+                    </pic:cNvPicPr>
+                  </pic:nvPicPr>
+                  <pic:blipFill>
+                    <a:blip r:embed="rId9">
+                      <a:extLst>
+                        <a:ext uri="{28A0092B-C50C-407E-A947-70E740481C1C}">
+                          <a14:useLocalDpi xmlns:a14="http://schemas.microsoft.com/office/drawing/2010/main" val="0"/>
+                        </a:ext>
+                      </a:extLst>
+                    </a:blip>
+                    <a:srcRect/>
+                    <a:stretch>
+                      <a:fillRect/>
+                    </a:stretch>
+                  </pic:blipFill>
+                  <pic:spPr bwMode="auto">
+                    <a:xfrm>
+                      <a:off x="0" y="0"/>
+                      <a:ext cx="5176600" cy="3531389"/>
+                    </a:xfrm>
+                    <a:prstGeom prst="rect">
+                      <a:avLst/>
+                    </a:prstGeom>
+                    <a:noFill/>
+                    <a:ln>
+                      <a:noFill/>
+                    </a:ln>
+                  </pic:spPr>
+                </pic:pic>
+              </a:graphicData>
+            </a:graphic>
+          </wp:inline>
+        </w:drawing>
+      </w:r>
+    </w:p>
+    <w:p>
+      <w:pPr>
+        <w:spacing w:after="0" w:line="240" w:lineRule="auto"/>
+        <w:ind w:firstLine="567"/>
+        <w:jc w:val="both"/>
+        <w:rPr>
+          <w:rFonts w:asciiTheme="majorBidi" w:hAnsiTheme="majorBidi" w:cstheme="majorBidi"/>
+          <w:sz w:val="24"/>
+          <w:szCs w:val="24"/>
+          <w:lang w:val="en-US"/>
+        </w:rPr>
+      </w:pPr>
+    </w:p>
+    <w:p>
+      <w:pPr>
+        <w:spacing w:after="0" w:line="240" w:lineRule="auto"/>
+        <w:ind w:firstLine="567"/>
+        <w:jc w:val="both"/>
+        <w:rPr>
+          <w:rFonts w:asciiTheme="majorBidi" w:hAnsiTheme="majorBidi" w:cstheme="majorBidi"/>
+          <w:sz w:val="24"/>
+          <w:szCs w:val="24"/>
+          <w:lang w:val="en-US"/>
+        </w:rPr>
+      </w:pPr>
+    </w:p>
+    <w:p>
+      <w:pPr>
+        <w:spacing w:after="0" w:line="240" w:lineRule="auto"/>
+        <w:ind w:firstLine="567"/>
+        <w:jc w:val="both"/>
+        <w:rPr>
+          <w:rFonts w:asciiTheme="majorBidi" w:hAnsiTheme="majorBidi" w:cstheme="majorBidi"/>
+          <w:sz w:val="24"/>
+          <w:szCs w:val="24"/>
+          <w:lang w:val="en-US"/>
+        </w:rPr>
+      </w:pPr>
+      <w:r>
+        <w:rPr>
+          <w:rFonts w:asciiTheme="majorBidi" w:hAnsiTheme="majorBidi" w:cstheme="majorBidi"/>
+          <w:sz w:val="24"/>
+          <w:szCs w:val="24"/>
+          <w:lang w:val="en-US"/>
+        </w:rPr>
+        <w:t>The majority of operations with information system</w:t>
+      </w:r>
+      <w:r>
+        <w:rPr>
+          <w:rFonts w:asciiTheme="majorBidi" w:hAnsiTheme="majorBidi" w:cstheme="majorBidi"/>
+          <w:sz w:val="24"/>
+          <w:szCs w:val="24"/>
+          <w:lang w:val="en-US"/>
+        </w:rPr>
+        <w:t xml:space="preserve"> are associated</w:t>
+      </w:r>
+      <w:r>
+        <w:rPr>
+          <w:rFonts w:asciiTheme="majorBidi" w:hAnsiTheme="majorBidi" w:cstheme="majorBidi"/>
+          <w:sz w:val="24"/>
+          <w:szCs w:val="24"/>
+          <w:lang w:val="en-US"/>
+        </w:rPr>
+        <w:t xml:space="preserve"> with </w:t>
+      </w:r>
+      <w:r>
+        <w:rPr>
+          <w:rFonts w:asciiTheme="majorBidi" w:hAnsiTheme="majorBidi" w:cstheme="majorBidi"/>
+          <w:sz w:val="24"/>
+          <w:szCs w:val="24"/>
+          <w:lang w:val="en-US"/>
+        </w:rPr>
+        <w:t>train search. The main page of the application gives opportunity to find trains</w:t>
+      </w:r>
+      <w:r>
+        <w:rPr>
+          <w:rFonts w:asciiTheme="majorBidi" w:hAnsiTheme="majorBidi" w:cstheme="majorBidi"/>
+          <w:sz w:val="24"/>
+          <w:szCs w:val="24"/>
+        </w:rPr>
+        <w:t xml:space="preserve"> </w:t>
+      </w:r>
+      <w:r>
+        <w:rPr>
+          <w:rFonts w:asciiTheme="majorBidi" w:hAnsiTheme="majorBidi" w:cstheme="majorBidi"/>
+          <w:sz w:val="24"/>
+          <w:szCs w:val="24"/>
+          <w:lang w:val="en-US"/>
+        </w:rPr>
+        <w:t>departing from sta</w:t>
+      </w:r>
+      <w:r>
+        <w:rPr>
+          <w:rFonts w:asciiTheme="majorBidi" w:hAnsiTheme="majorBidi" w:cstheme="majorBidi"/>
+          <w:sz w:val="24"/>
+          <w:szCs w:val="24"/>
+          <w:lang w:val="en-US"/>
+        </w:rPr>
+        <w:t>tion A and arriving at station B</w:t>
+      </w:r>
+      <w:r>
+        <w:rPr>
+          <w:rFonts w:asciiTheme="majorBidi" w:hAnsiTheme="majorBidi" w:cstheme="majorBidi"/>
+          <w:sz w:val="24"/>
+          <w:szCs w:val="24"/>
+          <w:lang w:val="en-US"/>
+        </w:rPr>
+        <w:t xml:space="preserve"> in specified </w:t>
+      </w:r>
+      <w:proofErr w:type="gramStart"/>
+      <w:r>
+        <w:rPr>
+          <w:rFonts w:asciiTheme="majorBidi" w:hAnsiTheme="majorBidi" w:cstheme="majorBidi"/>
+          <w:sz w:val="24"/>
+          <w:szCs w:val="24"/>
+          <w:lang w:val="en-US"/>
+        </w:rPr>
+        <w:t>period of time</w:t>
+      </w:r>
+      <w:proofErr w:type="gramEnd"/>
+      <w:r>
+        <w:rPr>
+          <w:rFonts w:asciiTheme="majorBidi" w:hAnsiTheme="majorBidi" w:cstheme="majorBidi"/>
+          <w:sz w:val="24"/>
+          <w:szCs w:val="24"/>
+        </w:rPr>
+        <w:t>.</w:t>
+      </w:r>
+      <w:r>
+        <w:rPr>
+          <w:rFonts w:asciiTheme="majorBidi" w:hAnsiTheme="majorBidi" w:cstheme="majorBidi"/>
+          <w:sz w:val="24"/>
+          <w:szCs w:val="24"/>
+          <w:lang w:val="en-US"/>
+        </w:rPr>
+        <w:t xml:space="preserve"> </w:t>
+      </w:r>
+    </w:p>
+    <w:p>
+      <w:pPr>
+        <w:spacing w:after="0" w:line="240" w:lineRule="auto"/>
+        <w:ind w:firstLine="567"/>
+        <w:jc w:val="both"/>
+        <w:rPr>
+          <w:rFonts w:asciiTheme="majorBidi" w:hAnsiTheme="majorBidi" w:cstheme="majorBidi"/>
+          <w:sz w:val="24"/>
+          <w:szCs w:val="24"/>
+          <w:lang w:val="en-US"/>
+        </w:rPr>
+      </w:pPr>
+      <w:r>
+        <w:rPr>
+          <w:rFonts w:asciiTheme="majorBidi" w:hAnsiTheme="majorBidi" w:cstheme="majorBidi"/>
+          <w:sz w:val="24"/>
+          <w:szCs w:val="24"/>
+          <w:lang w:val="en-US"/>
+        </w:rPr>
+        <w:t>Second</w:t>
+      </w:r>
+      <w:r>
+        <w:rPr>
+          <w:rFonts w:asciiTheme="majorBidi" w:hAnsiTheme="majorBidi" w:cstheme="majorBidi"/>
+          <w:sz w:val="24"/>
+          <w:szCs w:val="24"/>
+          <w:lang w:val="en-US"/>
+        </w:rPr>
+        <w:t xml:space="preserve"> screen shows trains, number of available seats and allows</w:t>
       </w:r>
       <w:r>
         <w:rPr>
@@ -2021,7 +2675,7 @@
                     </pic:cNvPicPr>
                   </pic:nvPicPr>
                   <pic:blipFill>
-                    <a:blip r:embed="rId8">
+                    <a:blip r:embed="rId10">
                       <a:extLst>
                         <a:ext uri="{28A0092B-C50C-407E-A947-70E740481C1C}">
                           <a14:useLocalDpi xmlns:a14="http://schemas.microsoft.com/office/drawing/2010/main" val="0"/>
@@ -2175,7 +2829,7 @@
                     </pic:cNvPicPr>
                   </pic:nvPicPr>
                   <pic:blipFill>
-                    <a:blip r:embed="rId9">
+                    <a:blip r:embed="rId11">
                       <a:extLst>
                         <a:ext uri="{28A0092B-C50C-407E-A947-70E740481C1C}">
                           <a14:useLocalDpi xmlns:a14="http://schemas.microsoft.com/office/drawing/2010/main" val="0"/>
@@ -2309,7 +2963,7 @@
                     </pic:cNvPicPr>
                   </pic:nvPicPr>
                   <pic:blipFill>
-                    <a:blip r:embed="rId10">
+                    <a:blip r:embed="rId12">
                       <a:extLst>
                         <a:ext uri="{28A0092B-C50C-407E-A947-70E740481C1C}">
                           <a14:useLocalDpi xmlns:a14="http://schemas.microsoft.com/office/drawing/2010/main" val="0"/>
@@ -2371,7 +3025,7 @@
       <w:pPr>
         <w:pStyle w:val="11"/>
       </w:pPr>
-      <w:bookmarkStart w:id="5" w:name="_Toc454324461"/>
+      <w:bookmarkStart w:id="6" w:name="_Toc454324461"/>
     </w:p>
     <w:p>
       <w:pPr>
@@ -2380,7 +3034,7 @@
       <w:r>
         <w:t>IMPROVEMENT IN THE NEXT RELEASES</w:t>
       </w:r>
-      <w:bookmarkEnd w:id="5"/>
+      <w:bookmarkEnd w:id="6"/>
     </w:p>
     <w:p>
       <w:pPr>
@@ -2651,8 +3305,6 @@
           <w:rFonts w:asciiTheme="majorBidi" w:hAnsiTheme="majorBidi" w:cstheme="majorBidi"/>
         </w:rPr>
       </w:pPr>
-      <w:bookmarkStart w:id="6" w:name="_GoBack"/>
-      <w:bookmarkEnd w:id="6"/>
     </w:p>
     <w:sectPr>
       <w:pgSz w:w="11906" w:h="16838"/>
@@ -3781,7 +4433,7 @@
 </file>
 
 <file path=customXml/itemProps1.xml><?xml version="1.0" encoding="utf-8"?>
-<ds:datastoreItem xmlns:ds="http://schemas.openxmlformats.org/officeDocument/2006/customXml" ds:itemID="{8A473A08-5CC4-4308-A582-CBAEEDFB874A}">
+<ds:datastoreItem xmlns:ds="http://schemas.openxmlformats.org/officeDocument/2006/customXml" ds:itemID="{E1A7CC04-9D83-47A0-B21A-DB87B1D1F64F}">
   <ds:schemaRefs>
     <ds:schemaRef ds:uri="http://schemas.openxmlformats.org/officeDocument/2006/bibliography"/>
   </ds:schemaRefs>

</xml_diff>